<commit_message>
material-1 data & procedure of material-2
</commit_message>
<xml_diff>
--- a/1_Study1_Task_Target/1_2_MaterialProc/1_2_2_Exp1_materials_for_experimenters/Exp1_Standardized_procedure_for_online_experiment.docx
+++ b/1_Study1_Task_Target/1_2_MaterialProc/1_2_2_Exp1_materials_for_experimenters/Exp1_Standardized_procedure_for_online_experiment.docx
@@ -20,7 +20,7 @@
           <w:sz w:val="24"/>
           <w:szCs w:val="24"/>
         </w:rPr>
-        <w:t>E</w:t>
+        <w:t>Exp</w:t>
       </w:r>
       <w:r>
         <w:rPr>
@@ -31,7 +31,7 @@
           <w:sz w:val="24"/>
           <w:szCs w:val="24"/>
         </w:rPr>
-        <w:t>xp</w:t>
+        <w:t>1</w:t>
       </w:r>
       <w:r>
         <w:rPr>
@@ -42,7 +42,7 @@
           <w:sz w:val="24"/>
           <w:szCs w:val="24"/>
         </w:rPr>
-        <w:t>1</w:t>
+        <w:t xml:space="preserve"> </w:t>
       </w:r>
       <w:r>
         <w:rPr>
@@ -53,17 +53,6 @@
           <w:sz w:val="24"/>
           <w:szCs w:val="24"/>
         </w:rPr>
-        <w:t xml:space="preserve"> </w:t>
-      </w:r>
-      <w:r>
-        <w:rPr>
-          <w:rFonts w:ascii="Times New Roman" w:eastAsiaTheme="majorEastAsia" w:hAnsi="Times New Roman" w:cs="Times New Roman"/>
-          <w:bCs/>
-          <w:spacing w:val="5"/>
-          <w:w w:val="95"/>
-          <w:sz w:val="24"/>
-          <w:szCs w:val="24"/>
-        </w:rPr>
         <w:t>线上实验标准化流程</w:t>
       </w:r>
       <w:r>
@@ -291,7 +280,7 @@
       <w:pPr>
         <w:spacing w:line="360" w:lineRule="auto"/>
         <w:rPr>
-          <w:rFonts w:ascii="Times New Roman" w:eastAsiaTheme="majorEastAsia" w:hAnsi="Times New Roman" w:cs="Times New Roman"/>
+          <w:rFonts w:ascii="Times New Roman" w:eastAsiaTheme="majorEastAsia" w:hAnsi="Times New Roman" w:cs="Times New Roman" w:hint="eastAsia"/>
           <w:bCs/>
           <w:spacing w:val="5"/>
           <w:w w:val="95"/>
@@ -345,14 +334,58 @@
       </w:r>
       <w:r>
         <w:rPr>
-          <w:rFonts w:ascii="Times New Roman" w:eastAsiaTheme="majorEastAsia" w:hAnsi="Times New Roman" w:cs="Times New Roman"/>
+          <w:rFonts w:ascii="Times New Roman" w:eastAsiaTheme="majorEastAsia" w:hAnsi="Times New Roman" w:cs="Times New Roman" w:hint="eastAsia"/>
           <w:bCs/>
           <w:spacing w:val="5"/>
           <w:w w:val="95"/>
           <w:sz w:val="21"/>
           <w:szCs w:val="21"/>
         </w:rPr>
-        <w:t xml:space="preserve"> </w:t>
+        <w:t>、</w:t>
+      </w:r>
+      <w:r>
+        <w:rPr>
+          <w:rFonts w:ascii="Times New Roman" w:eastAsiaTheme="majorEastAsia" w:hAnsi="Times New Roman" w:cs="Times New Roman" w:hint="eastAsia"/>
+          <w:bCs/>
+          <w:spacing w:val="5"/>
+          <w:w w:val="95"/>
+          <w:sz w:val="21"/>
+          <w:szCs w:val="21"/>
+        </w:rPr>
+        <w:t>E2-</w:t>
+      </w:r>
+      <w:r>
+        <w:rPr>
+          <w:rFonts w:ascii="Times New Roman" w:eastAsiaTheme="majorEastAsia" w:hAnsi="Times New Roman" w:cs="Times New Roman" w:hint="eastAsia"/>
+          <w:bCs/>
+          <w:spacing w:val="5"/>
+          <w:w w:val="95"/>
+          <w:sz w:val="21"/>
+          <w:szCs w:val="21"/>
+        </w:rPr>
+        <w:t>孙心茹、</w:t>
+      </w:r>
+      <w:r>
+        <w:rPr>
+          <w:rFonts w:ascii="Times New Roman" w:eastAsiaTheme="majorEastAsia" w:hAnsi="Times New Roman" w:cs="Times New Roman" w:hint="eastAsia"/>
+          <w:bCs/>
+          <w:spacing w:val="5"/>
+          <w:w w:val="95"/>
+          <w:sz w:val="21"/>
+          <w:szCs w:val="21"/>
+        </w:rPr>
+        <w:t>E3-</w:t>
+      </w:r>
+      <w:r>
+        <w:rPr>
+          <w:rFonts w:ascii="Times New Roman" w:eastAsiaTheme="majorEastAsia" w:hAnsi="Times New Roman" w:cs="Times New Roman" w:hint="eastAsia"/>
+          <w:bCs/>
+          <w:spacing w:val="5"/>
+          <w:w w:val="95"/>
+          <w:sz w:val="21"/>
+          <w:szCs w:val="21"/>
+        </w:rPr>
+        <w:t>张绍明</w:t>
       </w:r>
     </w:p>
     <w:p>
@@ -458,29 +491,7 @@
             <w:sz w:val="21"/>
             <w:szCs w:val="21"/>
           </w:rPr>
-          <w:t>wujiaqipsy.github.io/TaskRelevance/1_Study1_Task_Target/1_2_MaterialProc/1_2_1_Procedure/1_2_1_2_Pilot/pilot_</w:t>
-        </w:r>
-        <w:r>
-          <w:rPr>
-            <w:rStyle w:val="a6"/>
-            <w:rFonts w:ascii="Times New Roman" w:eastAsiaTheme="majorEastAsia" w:hAnsi="Times New Roman" w:cs="Times New Roman"/>
-            <w:spacing w:val="5"/>
-            <w:w w:val="95"/>
-            <w:sz w:val="21"/>
-            <w:szCs w:val="21"/>
-          </w:rPr>
-          <w:t>friend</w:t>
-        </w:r>
-        <w:r>
-          <w:rPr>
-            <w:rStyle w:val="a6"/>
-            <w:rFonts w:ascii="Times New Roman" w:eastAsiaTheme="majorEastAsia" w:hAnsi="Times New Roman" w:cs="Times New Roman"/>
-            <w:spacing w:val="5"/>
-            <w:w w:val="95"/>
-            <w:sz w:val="21"/>
-            <w:szCs w:val="21"/>
-          </w:rPr>
-          <w:t>/</w:t>
+          <w:t>wujiaqipsy.github.io/TaskRelevance/1_Study1_Task_Target/1_2_MaterialProc/1_2_1_Procedure/1_2_1_2_Pilot/pilot_friend/</w:t>
         </w:r>
       </w:hyperlink>
     </w:p>
@@ -515,29 +526,7 @@
             <w:sz w:val="21"/>
             <w:szCs w:val="21"/>
           </w:rPr>
-          <w:t>wujiaqipsy.github.io/TaskRelevance/1_Study1_Task_Target/1_2_MaterialProc/1_2_1_Procedure/1_2_1_2_Pilot/pilot_s</w:t>
-        </w:r>
-        <w:r>
-          <w:rPr>
-            <w:rStyle w:val="a6"/>
-            <w:rFonts w:ascii="Times New Roman" w:eastAsiaTheme="majorEastAsia" w:hAnsi="Times New Roman" w:cs="Times New Roman"/>
-            <w:spacing w:val="5"/>
-            <w:w w:val="95"/>
-            <w:sz w:val="21"/>
-            <w:szCs w:val="21"/>
-          </w:rPr>
-          <w:t>tranger</w:t>
-        </w:r>
-        <w:r>
-          <w:rPr>
-            <w:rStyle w:val="a6"/>
-            <w:rFonts w:ascii="Times New Roman" w:eastAsiaTheme="majorEastAsia" w:hAnsi="Times New Roman" w:cs="Times New Roman"/>
-            <w:spacing w:val="5"/>
-            <w:w w:val="95"/>
-            <w:sz w:val="21"/>
-            <w:szCs w:val="21"/>
-          </w:rPr>
-          <w:t>/</w:t>
+          <w:t>wujiaqipsy.github.io/TaskRelevance/1_Study1_Task_Target/1_2_MaterialProc/1_2_1_Procedure/1_2_1_2_Pilot/pilot_stranger/</w:t>
         </w:r>
       </w:hyperlink>
     </w:p>
@@ -1746,7 +1735,7 @@
         <w:spacing w:line="360" w:lineRule="auto"/>
         <w:ind w:leftChars="164" w:left="361"/>
         <w:rPr>
-          <w:rFonts w:ascii="Times New Roman" w:eastAsiaTheme="majorEastAsia" w:hAnsi="Times New Roman" w:cs="Times New Roman" w:hint="eastAsia"/>
+          <w:rFonts w:ascii="Times New Roman" w:eastAsiaTheme="majorEastAsia" w:hAnsi="Times New Roman" w:cs="Times New Roman"/>
           <w:color w:val="FF0000"/>
           <w:spacing w:val="-14"/>
           <w:sz w:val="21"/>
@@ -1919,7 +1908,7 @@
         </w:numPr>
         <w:spacing w:line="360" w:lineRule="auto"/>
         <w:rPr>
-          <w:rFonts w:ascii="Times New Roman" w:eastAsiaTheme="majorEastAsia" w:hAnsi="Times New Roman" w:cs="Times New Roman" w:hint="eastAsia"/>
+          <w:rFonts w:ascii="Times New Roman" w:eastAsiaTheme="majorEastAsia" w:hAnsi="Times New Roman" w:cs="Times New Roman"/>
           <w:color w:val="6CAA44"/>
           <w:sz w:val="21"/>
           <w:szCs w:val="21"/>
@@ -2211,7 +2200,7 @@
         </w:numPr>
         <w:spacing w:line="360" w:lineRule="auto"/>
         <w:rPr>
-          <w:rFonts w:ascii="Times New Roman" w:eastAsiaTheme="majorEastAsia" w:hAnsi="Times New Roman" w:cs="Times New Roman" w:hint="eastAsia"/>
+          <w:rFonts w:ascii="Times New Roman" w:eastAsiaTheme="majorEastAsia" w:hAnsi="Times New Roman" w:cs="Times New Roman"/>
           <w:sz w:val="21"/>
           <w:szCs w:val="21"/>
         </w:rPr>
@@ -2475,7 +2464,7 @@
         </w:numPr>
         <w:spacing w:line="360" w:lineRule="auto"/>
         <w:rPr>
-          <w:rFonts w:ascii="Times New Roman" w:eastAsiaTheme="majorEastAsia" w:hAnsi="Times New Roman" w:cs="Times New Roman" w:hint="eastAsia"/>
+          <w:rFonts w:ascii="Times New Roman" w:eastAsiaTheme="majorEastAsia" w:hAnsi="Times New Roman" w:cs="Times New Roman"/>
           <w:sz w:val="21"/>
           <w:szCs w:val="21"/>
         </w:rPr>
@@ -3104,7 +3093,7 @@
       <w:pPr>
         <w:spacing w:line="360" w:lineRule="auto"/>
         <w:rPr>
-          <w:rFonts w:ascii="Times New Roman" w:eastAsiaTheme="majorEastAsia" w:hAnsi="Times New Roman" w:cs="Times New Roman" w:hint="eastAsia"/>
+          <w:rFonts w:ascii="Times New Roman" w:eastAsiaTheme="majorEastAsia" w:hAnsi="Times New Roman" w:cs="Times New Roman"/>
           <w:sz w:val="21"/>
           <w:szCs w:val="21"/>
         </w:rPr>
@@ -4786,6 +4775,7 @@
   <w:style w:type="character" w:default="1" w:styleId="a0">
     <w:name w:val="Default Paragraph Font"/>
     <w:uiPriority w:val="1"/>
+    <w:semiHidden/>
     <w:unhideWhenUsed/>
   </w:style>
   <w:style w:type="table" w:default="1" w:styleId="a1">

</xml_diff>

<commit_message>
pilot study: data & analysis
</commit_message>
<xml_diff>
--- a/1_Study1_Task_Target/1_2_MaterialProc/1_2_2_Exp1_materials_for_experimenters/Exp1_Standardized_procedure_for_online_experiment.docx
+++ b/1_Study1_Task_Target/1_2_MaterialProc/1_2_2_Exp1_materials_for_experimenters/Exp1_Standardized_procedure_for_online_experiment.docx
@@ -266,6 +266,7 @@
         </w:rPr>
         <w:t>：</w:t>
       </w:r>
+      <w:proofErr w:type="gramStart"/>
       <w:r>
         <w:rPr>
           <w:rFonts w:ascii="Times New Roman" w:eastAsiaTheme="majorEastAsia" w:hAnsi="Times New Roman" w:cs="Times New Roman"/>
@@ -275,12 +276,13 @@
         </w:rPr>
         <w:t>伍嘉琪</w:t>
       </w:r>
+      <w:proofErr w:type="gramEnd"/>
     </w:p>
     <w:p>
       <w:pPr>
         <w:spacing w:line="360" w:lineRule="auto"/>
         <w:rPr>
-          <w:rFonts w:ascii="Times New Roman" w:eastAsiaTheme="majorEastAsia" w:hAnsi="Times New Roman" w:cs="Times New Roman" w:hint="eastAsia"/>
+          <w:rFonts w:ascii="Times New Roman" w:eastAsiaTheme="majorEastAsia" w:hAnsi="Times New Roman" w:cs="Times New Roman"/>
           <w:bCs/>
           <w:spacing w:val="5"/>
           <w:w w:val="95"/>
@@ -334,7 +336,7 @@
       </w:r>
       <w:r>
         <w:rPr>
-          <w:rFonts w:ascii="Times New Roman" w:eastAsiaTheme="majorEastAsia" w:hAnsi="Times New Roman" w:cs="Times New Roman" w:hint="eastAsia"/>
+          <w:rFonts w:ascii="Times New Roman" w:eastAsiaTheme="majorEastAsia" w:hAnsi="Times New Roman" w:cs="Times New Roman"/>
           <w:bCs/>
           <w:spacing w:val="5"/>
           <w:w w:val="95"/>
@@ -345,7 +347,7 @@
       </w:r>
       <w:r>
         <w:rPr>
-          <w:rFonts w:ascii="Times New Roman" w:eastAsiaTheme="majorEastAsia" w:hAnsi="Times New Roman" w:cs="Times New Roman" w:hint="eastAsia"/>
+          <w:rFonts w:ascii="Times New Roman" w:eastAsiaTheme="majorEastAsia" w:hAnsi="Times New Roman" w:cs="Times New Roman"/>
           <w:bCs/>
           <w:spacing w:val="5"/>
           <w:w w:val="95"/>
@@ -356,43 +358,208 @@
       </w:r>
       <w:r>
         <w:rPr>
-          <w:rFonts w:ascii="Times New Roman" w:eastAsiaTheme="majorEastAsia" w:hAnsi="Times New Roman" w:cs="Times New Roman" w:hint="eastAsia"/>
+          <w:rFonts w:ascii="Times New Roman" w:eastAsiaTheme="majorEastAsia" w:hAnsi="Times New Roman" w:cs="Times New Roman"/>
           <w:bCs/>
           <w:spacing w:val="5"/>
           <w:w w:val="95"/>
           <w:sz w:val="21"/>
           <w:szCs w:val="21"/>
         </w:rPr>
-        <w:t>孙心茹、</w:t>
-      </w:r>
-      <w:r>
-        <w:rPr>
-          <w:rFonts w:ascii="Times New Roman" w:eastAsiaTheme="majorEastAsia" w:hAnsi="Times New Roman" w:cs="Times New Roman" w:hint="eastAsia"/>
+        <w:t>孙心茹</w:t>
+      </w:r>
+    </w:p>
+    <w:p>
+      <w:pPr>
+        <w:spacing w:line="360" w:lineRule="auto"/>
+        <w:rPr>
+          <w:rFonts w:ascii="Times New Roman" w:eastAsiaTheme="majorEastAsia" w:hAnsi="Times New Roman" w:cs="Times New Roman"/>
           <w:bCs/>
           <w:spacing w:val="5"/>
           <w:w w:val="95"/>
           <w:sz w:val="21"/>
           <w:szCs w:val="21"/>
         </w:rPr>
-        <w:t>E3-</w:t>
-      </w:r>
-      <w:r>
-        <w:rPr>
-          <w:rFonts w:ascii="Times New Roman" w:eastAsiaTheme="majorEastAsia" w:hAnsi="Times New Roman" w:cs="Times New Roman" w:hint="eastAsia"/>
+      </w:pPr>
+    </w:p>
+    <w:p>
+      <w:pPr>
+        <w:spacing w:line="360" w:lineRule="auto"/>
+        <w:rPr>
+          <w:rFonts w:ascii="Times New Roman" w:eastAsiaTheme="majorEastAsia" w:hAnsi="Times New Roman" w:cs="Times New Roman"/>
           <w:bCs/>
           <w:spacing w:val="5"/>
           <w:w w:val="95"/>
           <w:sz w:val="21"/>
           <w:szCs w:val="21"/>
         </w:rPr>
-        <w:t>张绍明</w:t>
+      </w:pPr>
+      <w:r>
+        <w:rPr>
+          <w:rFonts w:ascii="Times New Roman" w:eastAsiaTheme="majorEastAsia" w:hAnsi="Times New Roman" w:cs="Times New Roman"/>
+          <w:bCs/>
+          <w:spacing w:val="5"/>
+          <w:w w:val="95"/>
+          <w:sz w:val="21"/>
+          <w:szCs w:val="21"/>
+        </w:rPr>
+        <w:t>实验链接：</w:t>
       </w:r>
     </w:p>
     <w:p>
       <w:pPr>
         <w:spacing w:line="360" w:lineRule="auto"/>
         <w:rPr>
-          <w:rFonts w:ascii="Times New Roman" w:eastAsiaTheme="majorEastAsia" w:hAnsi="Times New Roman" w:cs="Times New Roman"/>
+          <w:rFonts w:ascii="Times New Roman" w:eastAsiaTheme="majorEastAsia" w:hAnsi="Times New Roman" w:cs="Times New Roman" w:hint="eastAsia"/>
+          <w:b/>
+          <w:spacing w:val="5"/>
+          <w:w w:val="95"/>
+          <w:sz w:val="21"/>
+          <w:szCs w:val="21"/>
+        </w:rPr>
+      </w:pPr>
+      <w:r>
+        <w:rPr>
+          <w:rFonts w:ascii="Times New Roman" w:eastAsiaTheme="majorEastAsia" w:hAnsi="Times New Roman" w:cs="Times New Roman" w:hint="eastAsia"/>
+          <w:b/>
+          <w:spacing w:val="5"/>
+          <w:w w:val="95"/>
+          <w:sz w:val="21"/>
+          <w:szCs w:val="21"/>
+        </w:rPr>
+        <w:t>材料</w:t>
+      </w:r>
+      <w:r>
+        <w:rPr>
+          <w:rFonts w:ascii="Times New Roman" w:eastAsiaTheme="majorEastAsia" w:hAnsi="Times New Roman" w:cs="Times New Roman" w:hint="eastAsia"/>
+          <w:b/>
+          <w:spacing w:val="5"/>
+          <w:w w:val="95"/>
+          <w:sz w:val="21"/>
+          <w:szCs w:val="21"/>
+        </w:rPr>
+        <w:t>1</w:t>
+      </w:r>
+    </w:p>
+    <w:p>
+      <w:pPr>
+        <w:spacing w:line="360" w:lineRule="auto"/>
+        <w:rPr>
+          <w:rFonts w:ascii="Times New Roman" w:eastAsiaTheme="majorEastAsia" w:hAnsi="Times New Roman" w:cs="Times New Roman"/>
+          <w:spacing w:val="5"/>
+          <w:w w:val="95"/>
+          <w:sz w:val="21"/>
+          <w:szCs w:val="21"/>
+        </w:rPr>
+      </w:pPr>
+      <w:r>
+        <w:rPr>
+          <w:rFonts w:ascii="Times New Roman" w:eastAsiaTheme="majorEastAsia" w:hAnsi="Times New Roman" w:cs="Times New Roman"/>
+          <w:spacing w:val="5"/>
+          <w:w w:val="95"/>
+          <w:sz w:val="21"/>
+          <w:szCs w:val="21"/>
+        </w:rPr>
+        <w:t>Material-1-</w:t>
+      </w:r>
+      <w:r>
+        <w:rPr>
+          <w:rFonts w:ascii="Times New Roman" w:eastAsiaTheme="majorEastAsia" w:hAnsi="Times New Roman" w:cs="Times New Roman"/>
+          <w:spacing w:val="5"/>
+          <w:w w:val="95"/>
+          <w:sz w:val="21"/>
+          <w:szCs w:val="21"/>
+        </w:rPr>
+        <w:t>自我优先：</w:t>
+      </w:r>
+      <w:r>
+        <w:rPr>
+          <w:rFonts w:ascii="Times New Roman" w:hAnsi="Times New Roman" w:cs="Times New Roman" w:hint="eastAsia"/>
+        </w:rPr>
+        <w:t>wujiaqipsy.github.io/TaskRelevance/1_Study1_Task_Target/1_2_MaterialProc/1_2_1_Procedure/1_2_1_2_Pilot/material_1_self/</w:t>
+      </w:r>
+    </w:p>
+    <w:p>
+      <w:pPr>
+        <w:spacing w:line="360" w:lineRule="auto"/>
+        <w:rPr>
+          <w:rFonts w:ascii="Times New Roman" w:eastAsiaTheme="majorEastAsia" w:hAnsi="Times New Roman" w:cs="Times New Roman"/>
+          <w:spacing w:val="5"/>
+          <w:w w:val="95"/>
+          <w:sz w:val="21"/>
+          <w:szCs w:val="21"/>
+        </w:rPr>
+      </w:pPr>
+      <w:r>
+        <w:rPr>
+          <w:rFonts w:ascii="Times New Roman" w:eastAsiaTheme="majorEastAsia" w:hAnsi="Times New Roman" w:cs="Times New Roman"/>
+          <w:spacing w:val="5"/>
+          <w:w w:val="95"/>
+          <w:sz w:val="21"/>
+          <w:szCs w:val="21"/>
+        </w:rPr>
+        <w:t>Material-1-</w:t>
+      </w:r>
+      <w:r>
+        <w:rPr>
+          <w:rFonts w:ascii="Times New Roman" w:eastAsiaTheme="majorEastAsia" w:hAnsi="Times New Roman" w:cs="Times New Roman"/>
+          <w:spacing w:val="5"/>
+          <w:w w:val="95"/>
+          <w:sz w:val="21"/>
+          <w:szCs w:val="21"/>
+        </w:rPr>
+        <w:t>朋友优先：</w:t>
+      </w:r>
+      <w:r>
+        <w:rPr>
+          <w:rFonts w:ascii="Times New Roman" w:hAnsi="Times New Roman" w:cs="Times New Roman" w:hint="eastAsia"/>
+        </w:rPr>
+        <w:t>wujiaqipsy.github.io/TaskRelevance/1_Study1_Task_Target/1_2_MaterialProc/1_2_1_Procedure/1_2_1_2_Pilot/material_1_friend/</w:t>
+      </w:r>
+    </w:p>
+    <w:p>
+      <w:pPr>
+        <w:spacing w:line="360" w:lineRule="auto"/>
+        <w:rPr>
+          <w:rFonts w:ascii="Times New Roman" w:eastAsiaTheme="majorEastAsia" w:hAnsi="Times New Roman" w:cs="Times New Roman"/>
+          <w:spacing w:val="5"/>
+          <w:w w:val="95"/>
+          <w:sz w:val="21"/>
+          <w:szCs w:val="21"/>
+        </w:rPr>
+      </w:pPr>
+      <w:r>
+        <w:rPr>
+          <w:rFonts w:ascii="Times New Roman" w:eastAsiaTheme="majorEastAsia" w:hAnsi="Times New Roman" w:cs="Times New Roman"/>
+          <w:spacing w:val="5"/>
+          <w:w w:val="95"/>
+          <w:sz w:val="21"/>
+          <w:szCs w:val="21"/>
+        </w:rPr>
+        <w:t>Material-1-</w:t>
+      </w:r>
+      <w:r>
+        <w:rPr>
+          <w:rFonts w:ascii="Times New Roman" w:eastAsiaTheme="majorEastAsia" w:hAnsi="Times New Roman" w:cs="Times New Roman"/>
+          <w:spacing w:val="5"/>
+          <w:w w:val="95"/>
+          <w:sz w:val="21"/>
+          <w:szCs w:val="21"/>
+        </w:rPr>
+        <w:t>生人优先：</w:t>
+      </w:r>
+      <w:r>
+        <w:rPr>
+          <w:rFonts w:ascii="Times New Roman" w:hAnsi="Times New Roman" w:cs="Times New Roman" w:hint="eastAsia"/>
+        </w:rPr>
+        <w:t>wujiaqipsy.github.io/TaskRelevance/1_Study1_Task_Target/1_2_MaterialProc/1_2_1_Procedure/1_2_1_2_Pilot/material_1_stranger/</w:t>
+      </w:r>
+    </w:p>
+    <w:p>
+      <w:pPr>
+        <w:spacing w:line="360" w:lineRule="auto"/>
+        <w:rPr>
+          <w:rFonts w:ascii="Times New Roman" w:eastAsiaTheme="majorEastAsia" w:hAnsi="Times New Roman" w:cs="Times New Roman" w:hint="eastAsia"/>
+          <w:b/>
           <w:bCs/>
           <w:spacing w:val="5"/>
           <w:w w:val="95"/>
@@ -400,13 +567,36 @@
           <w:szCs w:val="21"/>
         </w:rPr>
       </w:pPr>
+      <w:r>
+        <w:rPr>
+          <w:rFonts w:ascii="Times New Roman" w:eastAsiaTheme="majorEastAsia" w:hAnsi="Times New Roman" w:cs="Times New Roman" w:hint="eastAsia"/>
+          <w:b/>
+          <w:bCs/>
+          <w:spacing w:val="5"/>
+          <w:w w:val="95"/>
+          <w:sz w:val="21"/>
+          <w:szCs w:val="21"/>
+        </w:rPr>
+        <w:t>材料</w:t>
+      </w:r>
+      <w:r>
+        <w:rPr>
+          <w:rFonts w:ascii="Times New Roman" w:eastAsiaTheme="majorEastAsia" w:hAnsi="Times New Roman" w:cs="Times New Roman" w:hint="eastAsia"/>
+          <w:b/>
+          <w:bCs/>
+          <w:spacing w:val="5"/>
+          <w:w w:val="95"/>
+          <w:sz w:val="21"/>
+          <w:szCs w:val="21"/>
+        </w:rPr>
+        <w:t>2</w:t>
+      </w:r>
     </w:p>
     <w:p>
       <w:pPr>
         <w:spacing w:line="360" w:lineRule="auto"/>
         <w:rPr>
           <w:rFonts w:ascii="Times New Roman" w:eastAsiaTheme="majorEastAsia" w:hAnsi="Times New Roman" w:cs="Times New Roman"/>
-          <w:bCs/>
           <w:spacing w:val="5"/>
           <w:w w:val="95"/>
           <w:sz w:val="21"/>
@@ -416,13 +606,48 @@
       <w:r>
         <w:rPr>
           <w:rFonts w:ascii="Times New Roman" w:eastAsiaTheme="majorEastAsia" w:hAnsi="Times New Roman" w:cs="Times New Roman"/>
-          <w:bCs/>
           <w:spacing w:val="5"/>
           <w:w w:val="95"/>
           <w:sz w:val="21"/>
           <w:szCs w:val="21"/>
         </w:rPr>
-        <w:t>实验链接：</w:t>
+        <w:t>Material-</w:t>
+      </w:r>
+      <w:r>
+        <w:rPr>
+          <w:rFonts w:ascii="Times New Roman" w:eastAsiaTheme="majorEastAsia" w:hAnsi="Times New Roman" w:cs="Times New Roman" w:hint="eastAsia"/>
+          <w:spacing w:val="5"/>
+          <w:w w:val="95"/>
+          <w:sz w:val="21"/>
+          <w:szCs w:val="21"/>
+        </w:rPr>
+        <w:t>2</w:t>
+      </w:r>
+      <w:r>
+        <w:rPr>
+          <w:rFonts w:ascii="Times New Roman" w:eastAsiaTheme="majorEastAsia" w:hAnsi="Times New Roman" w:cs="Times New Roman"/>
+          <w:spacing w:val="5"/>
+          <w:w w:val="95"/>
+          <w:sz w:val="21"/>
+          <w:szCs w:val="21"/>
+        </w:rPr>
+        <w:t>-</w:t>
+      </w:r>
+      <w:r>
+        <w:rPr>
+          <w:rFonts w:ascii="Times New Roman" w:eastAsiaTheme="majorEastAsia" w:hAnsi="Times New Roman" w:cs="Times New Roman"/>
+          <w:spacing w:val="5"/>
+          <w:w w:val="95"/>
+          <w:sz w:val="21"/>
+          <w:szCs w:val="21"/>
+        </w:rPr>
+        <w:t>自我优先：</w:t>
+      </w:r>
+      <w:r>
+        <w:rPr>
+          <w:rFonts w:ascii="Times New Roman" w:hAnsi="Times New Roman" w:cs="Times New Roman" w:hint="eastAsia"/>
+        </w:rPr>
+        <w:t>wujiaqipsy.github.io/TaskRelevance/1_Study1_Task_Target/1_2_MaterialProc/1_2_1_Procedure/1_2_1_2_Pilot/material_2_self/</w:t>
       </w:r>
     </w:p>
     <w:p>
@@ -444,21 +669,44 @@
           <w:sz w:val="21"/>
           <w:szCs w:val="21"/>
         </w:rPr>
-        <w:t>自我优先：</w:t>
-      </w:r>
-      <w:hyperlink r:id="rId7" w:history="1">
-        <w:r>
-          <w:rPr>
-            <w:rStyle w:val="a6"/>
-            <w:rFonts w:ascii="Times New Roman" w:eastAsiaTheme="majorEastAsia" w:hAnsi="Times New Roman" w:cs="Times New Roman"/>
-            <w:spacing w:val="5"/>
-            <w:w w:val="95"/>
-            <w:sz w:val="21"/>
-            <w:szCs w:val="21"/>
-          </w:rPr>
-          <w:t>wujiaqipsy.github.io/TaskRelevance/1_Study1_Task_Target/1_2_MaterialProc/1_2_1_Procedure/1_2_1_2_Pilot/pilot_self/</w:t>
-        </w:r>
-      </w:hyperlink>
+        <w:t>Material-</w:t>
+      </w:r>
+      <w:r>
+        <w:rPr>
+          <w:rFonts w:ascii="Times New Roman" w:eastAsiaTheme="majorEastAsia" w:hAnsi="Times New Roman" w:cs="Times New Roman" w:hint="eastAsia"/>
+          <w:spacing w:val="5"/>
+          <w:w w:val="95"/>
+          <w:sz w:val="21"/>
+          <w:szCs w:val="21"/>
+        </w:rPr>
+        <w:t>2</w:t>
+      </w:r>
+      <w:r>
+        <w:rPr>
+          <w:rFonts w:ascii="Times New Roman" w:eastAsiaTheme="majorEastAsia" w:hAnsi="Times New Roman" w:cs="Times New Roman"/>
+          <w:spacing w:val="5"/>
+          <w:w w:val="95"/>
+          <w:sz w:val="21"/>
+          <w:szCs w:val="21"/>
+        </w:rPr>
+        <w:t>-</w:t>
+      </w:r>
+      <w:r>
+        <w:rPr>
+          <w:rFonts w:ascii="Times New Roman" w:eastAsiaTheme="majorEastAsia" w:hAnsi="Times New Roman" w:cs="Times New Roman"/>
+          <w:spacing w:val="5"/>
+          <w:w w:val="95"/>
+          <w:sz w:val="21"/>
+          <w:szCs w:val="21"/>
+        </w:rPr>
+        <w:t>朋友优先：</w:t>
+      </w:r>
+      <w:r>
+        <w:rPr>
+          <w:rFonts w:ascii="Times New Roman" w:hAnsi="Times New Roman" w:cs="Times New Roman" w:hint="eastAsia"/>
+        </w:rPr>
+        <w:t>wujiaqipsy.github.io/TaskRelevance/1_Study1_Task_Target/1_2_MaterialProc/1_2_1_Procedure/1_2_1_2_Pilot/material_2_friend/</w:t>
+      </w:r>
     </w:p>
     <w:p>
       <w:pPr>
@@ -479,62 +727,50 @@
           <w:sz w:val="21"/>
           <w:szCs w:val="21"/>
         </w:rPr>
-        <w:t>朋友优先：</w:t>
-      </w:r>
-      <w:hyperlink r:id="rId8" w:history="1">
-        <w:r>
-          <w:rPr>
-            <w:rStyle w:val="a6"/>
-            <w:rFonts w:ascii="Times New Roman" w:eastAsiaTheme="majorEastAsia" w:hAnsi="Times New Roman" w:cs="Times New Roman"/>
-            <w:spacing w:val="5"/>
-            <w:w w:val="95"/>
-            <w:sz w:val="21"/>
-            <w:szCs w:val="21"/>
-          </w:rPr>
-          <w:t>wujiaqipsy.github.io/TaskRelevance/1_Study1_Task_Target/1_2_MaterialProc/1_2_1_Procedure/1_2_1_2_Pilot/pilot_friend/</w:t>
-        </w:r>
-      </w:hyperlink>
+        <w:t>Material-</w:t>
+      </w:r>
+      <w:r>
+        <w:rPr>
+          <w:rFonts w:ascii="Times New Roman" w:eastAsiaTheme="majorEastAsia" w:hAnsi="Times New Roman" w:cs="Times New Roman" w:hint="eastAsia"/>
+          <w:spacing w:val="5"/>
+          <w:w w:val="95"/>
+          <w:sz w:val="21"/>
+          <w:szCs w:val="21"/>
+        </w:rPr>
+        <w:t>2</w:t>
+      </w:r>
+      <w:r>
+        <w:rPr>
+          <w:rFonts w:ascii="Times New Roman" w:eastAsiaTheme="majorEastAsia" w:hAnsi="Times New Roman" w:cs="Times New Roman"/>
+          <w:spacing w:val="5"/>
+          <w:w w:val="95"/>
+          <w:sz w:val="21"/>
+          <w:szCs w:val="21"/>
+        </w:rPr>
+        <w:t>-</w:t>
+      </w:r>
+      <w:r>
+        <w:rPr>
+          <w:rFonts w:ascii="Times New Roman" w:eastAsiaTheme="majorEastAsia" w:hAnsi="Times New Roman" w:cs="Times New Roman"/>
+          <w:spacing w:val="5"/>
+          <w:w w:val="95"/>
+          <w:sz w:val="21"/>
+          <w:szCs w:val="21"/>
+        </w:rPr>
+        <w:t>生人优先：</w:t>
+      </w:r>
+      <w:r>
+        <w:rPr>
+          <w:rFonts w:ascii="Times New Roman" w:hAnsi="Times New Roman" w:cs="Times New Roman" w:hint="eastAsia"/>
+        </w:rPr>
+        <w:t>wujiaqipsy.github.io/TaskRelevance/1_Study1_Task_Target/1_2_MaterialProc/1_2_1_Procedure/1_2_1_2_Pilot/material_2_stranger/</w:t>
+      </w:r>
     </w:p>
     <w:p>
       <w:pPr>
         <w:spacing w:line="360" w:lineRule="auto"/>
         <w:rPr>
-          <w:rFonts w:ascii="Times New Roman" w:eastAsiaTheme="majorEastAsia" w:hAnsi="Times New Roman" w:cs="Times New Roman"/>
-          <w:spacing w:val="5"/>
-          <w:w w:val="95"/>
-          <w:sz w:val="21"/>
-          <w:szCs w:val="21"/>
-        </w:rPr>
-      </w:pPr>
-      <w:r>
-        <w:rPr>
-          <w:rFonts w:ascii="Times New Roman" w:eastAsiaTheme="majorEastAsia" w:hAnsi="Times New Roman" w:cs="Times New Roman"/>
-          <w:spacing w:val="5"/>
-          <w:w w:val="95"/>
-          <w:sz w:val="21"/>
-          <w:szCs w:val="21"/>
-        </w:rPr>
-        <w:t>生人优先：</w:t>
-      </w:r>
-      <w:hyperlink r:id="rId9" w:history="1">
-        <w:r>
-          <w:rPr>
-            <w:rStyle w:val="a6"/>
-            <w:rFonts w:ascii="Times New Roman" w:eastAsiaTheme="majorEastAsia" w:hAnsi="Times New Roman" w:cs="Times New Roman"/>
-            <w:spacing w:val="5"/>
-            <w:w w:val="95"/>
-            <w:sz w:val="21"/>
-            <w:szCs w:val="21"/>
-          </w:rPr>
-          <w:t>wujiaqipsy.github.io/TaskRelevance/1_Study1_Task_Target/1_2_MaterialProc/1_2_1_Procedure/1_2_1_2_Pilot/pilot_stranger/</w:t>
-        </w:r>
-      </w:hyperlink>
-    </w:p>
-    <w:p>
-      <w:pPr>
-        <w:spacing w:line="360" w:lineRule="auto"/>
-        <w:rPr>
-          <w:rFonts w:ascii="Times New Roman" w:eastAsiaTheme="majorEastAsia" w:hAnsi="Times New Roman" w:cs="Times New Roman"/>
+          <w:rFonts w:ascii="Times New Roman" w:eastAsiaTheme="majorEastAsia" w:hAnsi="Times New Roman" w:cs="Times New Roman" w:hint="eastAsia"/>
           <w:spacing w:val="5"/>
           <w:w w:val="95"/>
           <w:sz w:val="21"/>
@@ -580,14 +816,25 @@
           <w:szCs w:val="21"/>
         </w:rPr>
       </w:pPr>
-      <w:r>
-        <w:rPr>
-          <w:rFonts w:ascii="Times New Roman" w:eastAsiaTheme="majorEastAsia" w:hAnsi="Times New Roman" w:cs="Times New Roman"/>
-          <w:spacing w:val="-1"/>
-          <w:sz w:val="21"/>
-          <w:szCs w:val="21"/>
-        </w:rPr>
-        <w:t>在微信对话框向被试发送</w:t>
+      <w:proofErr w:type="gramStart"/>
+      <w:r>
+        <w:rPr>
+          <w:rFonts w:ascii="Times New Roman" w:eastAsiaTheme="majorEastAsia" w:hAnsi="Times New Roman" w:cs="Times New Roman"/>
+          <w:spacing w:val="-1"/>
+          <w:sz w:val="21"/>
+          <w:szCs w:val="21"/>
+        </w:rPr>
+        <w:t>在微信对话框</w:t>
+      </w:r>
+      <w:proofErr w:type="gramEnd"/>
+      <w:r>
+        <w:rPr>
+          <w:rFonts w:ascii="Times New Roman" w:eastAsiaTheme="majorEastAsia" w:hAnsi="Times New Roman" w:cs="Times New Roman"/>
+          <w:spacing w:val="-1"/>
+          <w:sz w:val="21"/>
+          <w:szCs w:val="21"/>
+        </w:rPr>
+        <w:t>向被试发送</w:t>
       </w:r>
       <w:r>
         <w:rPr>
@@ -695,7 +942,7 @@
       </w:r>
       <w:r>
         <w:rPr>
-          <w:rFonts w:ascii="Times New Roman" w:eastAsiaTheme="majorEastAsia" w:hAnsi="Times New Roman" w:cs="Times New Roman" w:hint="eastAsia"/>
+          <w:rFonts w:ascii="Times New Roman" w:eastAsiaTheme="majorEastAsia" w:hAnsi="Times New Roman" w:cs="Times New Roman"/>
           <w:spacing w:val="-1"/>
           <w:w w:val="103"/>
           <w:sz w:val="21"/>
@@ -795,7 +1042,7 @@
       </w:r>
       <w:r>
         <w:rPr>
-          <w:rFonts w:ascii="Times New Roman" w:eastAsiaTheme="majorEastAsia" w:hAnsi="Times New Roman" w:cs="Times New Roman" w:hint="eastAsia"/>
+          <w:rFonts w:ascii="Times New Roman" w:eastAsiaTheme="majorEastAsia" w:hAnsi="Times New Roman" w:cs="Times New Roman"/>
           <w:color w:val="FF0000"/>
           <w:spacing w:val="-1"/>
           <w:sz w:val="21"/>
@@ -805,7 +1052,7 @@
       </w:r>
       <w:r>
         <w:rPr>
-          <w:rFonts w:ascii="Times New Roman" w:eastAsiaTheme="majorEastAsia" w:hAnsi="Times New Roman" w:cs="Times New Roman" w:hint="eastAsia"/>
+          <w:rFonts w:ascii="Times New Roman" w:eastAsiaTheme="majorEastAsia" w:hAnsi="Times New Roman" w:cs="Times New Roman"/>
           <w:color w:val="FF0000"/>
           <w:spacing w:val="-1"/>
           <w:sz w:val="21"/>
@@ -815,7 +1062,7 @@
       </w:r>
       <w:r>
         <w:rPr>
-          <w:rFonts w:ascii="Times New Roman" w:eastAsiaTheme="majorEastAsia" w:hAnsi="Times New Roman" w:cs="Times New Roman" w:hint="eastAsia"/>
+          <w:rFonts w:ascii="Times New Roman" w:eastAsiaTheme="majorEastAsia" w:hAnsi="Times New Roman" w:cs="Times New Roman"/>
           <w:color w:val="FF0000"/>
           <w:spacing w:val="-1"/>
           <w:sz w:val="21"/>
@@ -825,7 +1072,7 @@
       </w:r>
       <w:r>
         <w:rPr>
-          <w:rFonts w:ascii="Times New Roman" w:eastAsiaTheme="majorEastAsia" w:hAnsi="Times New Roman" w:cs="Times New Roman" w:hint="eastAsia"/>
+          <w:rFonts w:ascii="Times New Roman" w:eastAsiaTheme="majorEastAsia" w:hAnsi="Times New Roman" w:cs="Times New Roman"/>
           <w:color w:val="FF0000"/>
           <w:spacing w:val="-1"/>
           <w:sz w:val="21"/>
@@ -890,7 +1137,7 @@
       </w:r>
       <w:r>
         <w:rPr>
-          <w:rFonts w:ascii="Times New Roman" w:eastAsiaTheme="majorEastAsia" w:hAnsi="Times New Roman" w:cs="Times New Roman" w:hint="eastAsia"/>
+          <w:rFonts w:ascii="Times New Roman" w:eastAsiaTheme="majorEastAsia" w:hAnsi="Times New Roman" w:cs="Times New Roman"/>
           <w:color w:val="6CAA44"/>
           <w:sz w:val="21"/>
           <w:szCs w:val="21"/>
@@ -938,17 +1185,18 @@
       </w:r>
       <w:r>
         <w:rPr>
-          <w:rFonts w:ascii="Times New Roman" w:eastAsiaTheme="majorEastAsia" w:hAnsi="Times New Roman" w:cs="Times New Roman" w:hint="eastAsia"/>
-          <w:color w:val="6CAA44"/>
-          <w:spacing w:val="-1"/>
-          <w:sz w:val="21"/>
-          <w:szCs w:val="21"/>
-        </w:rPr>
+          <w:rFonts w:ascii="Times New Roman" w:eastAsiaTheme="majorEastAsia" w:hAnsi="Times New Roman" w:cs="Times New Roman"/>
+          <w:color w:val="6CAA44"/>
+          <w:spacing w:val="-1"/>
+          <w:sz w:val="21"/>
+          <w:szCs w:val="21"/>
+        </w:rPr>
+        <w:lastRenderedPageBreak/>
         <w:t>a:00~b:00AM</w:t>
       </w:r>
       <w:r>
         <w:rPr>
-          <w:rFonts w:ascii="Times New Roman" w:eastAsiaTheme="majorEastAsia" w:hAnsi="Times New Roman" w:cs="Times New Roman" w:hint="eastAsia"/>
+          <w:rFonts w:ascii="Times New Roman" w:eastAsiaTheme="majorEastAsia" w:hAnsi="Times New Roman" w:cs="Times New Roman"/>
           <w:color w:val="6CAA44"/>
           <w:spacing w:val="-1"/>
           <w:sz w:val="21"/>
@@ -958,7 +1206,7 @@
       </w:r>
       <w:r>
         <w:rPr>
-          <w:rFonts w:ascii="Times New Roman" w:eastAsiaTheme="majorEastAsia" w:hAnsi="Times New Roman" w:cs="Times New Roman" w:hint="eastAsia"/>
+          <w:rFonts w:ascii="Times New Roman" w:eastAsiaTheme="majorEastAsia" w:hAnsi="Times New Roman" w:cs="Times New Roman"/>
           <w:color w:val="6CAA44"/>
           <w:spacing w:val="-1"/>
           <w:sz w:val="21"/>
@@ -1043,7 +1291,29 @@
           <w:sz w:val="21"/>
           <w:szCs w:val="21"/>
         </w:rPr>
-        <w:t>（具体实验时间）前会给您发送腾讯会议的链接，您按时进入会议即可</w:t>
+        <w:t>（具体实验时间）前会给您</w:t>
+      </w:r>
+      <w:proofErr w:type="gramStart"/>
+      <w:r>
+        <w:rPr>
+          <w:rFonts w:ascii="Times New Roman" w:eastAsiaTheme="majorEastAsia" w:hAnsi="Times New Roman" w:cs="Times New Roman"/>
+          <w:color w:val="6CAA44"/>
+          <w:spacing w:val="-1"/>
+          <w:sz w:val="21"/>
+          <w:szCs w:val="21"/>
+        </w:rPr>
+        <w:t>发送腾讯会议</w:t>
+      </w:r>
+      <w:proofErr w:type="gramEnd"/>
+      <w:r>
+        <w:rPr>
+          <w:rFonts w:ascii="Times New Roman" w:eastAsiaTheme="majorEastAsia" w:hAnsi="Times New Roman" w:cs="Times New Roman"/>
+          <w:color w:val="6CAA44"/>
+          <w:spacing w:val="-1"/>
+          <w:sz w:val="21"/>
+          <w:szCs w:val="21"/>
+        </w:rPr>
+        <w:t>的链接，您按时进入会议即可</w:t>
       </w:r>
     </w:p>
     <w:p>
@@ -1064,20 +1334,11 @@
           <w:sz w:val="21"/>
           <w:szCs w:val="21"/>
         </w:rPr>
-        <w:t>P</w:t>
-      </w:r>
-      <w:r>
-        <w:rPr>
-          <w:rFonts w:ascii="Times New Roman" w:eastAsiaTheme="majorEastAsia" w:hAnsi="Times New Roman" w:cs="Times New Roman" w:hint="eastAsia"/>
-          <w:spacing w:val="-1"/>
-          <w:sz w:val="21"/>
-          <w:szCs w:val="21"/>
-        </w:rPr>
-        <w:t xml:space="preserve">s: </w:t>
-      </w:r>
-      <w:r>
-        <w:rPr>
-          <w:rFonts w:ascii="Times New Roman" w:eastAsiaTheme="majorEastAsia" w:hAnsi="Times New Roman" w:cs="Times New Roman" w:hint="eastAsia"/>
+        <w:t xml:space="preserve">Ps: </w:t>
+      </w:r>
+      <w:r>
+        <w:rPr>
+          <w:rFonts w:ascii="Times New Roman" w:eastAsiaTheme="majorEastAsia" w:hAnsi="Times New Roman" w:cs="Times New Roman"/>
           <w:spacing w:val="-1"/>
           <w:sz w:val="21"/>
           <w:szCs w:val="21"/>
@@ -1086,7 +1347,7 @@
       </w:r>
       <w:r>
         <w:rPr>
-          <w:rFonts w:ascii="Times New Roman" w:eastAsiaTheme="majorEastAsia" w:hAnsi="Times New Roman" w:cs="Times New Roman" w:hint="eastAsia"/>
+          <w:rFonts w:ascii="Times New Roman" w:eastAsiaTheme="majorEastAsia" w:hAnsi="Times New Roman" w:cs="Times New Roman"/>
           <w:spacing w:val="-1"/>
           <w:sz w:val="21"/>
           <w:szCs w:val="21"/>
@@ -1095,7 +1356,7 @@
       </w:r>
       <w:r>
         <w:rPr>
-          <w:rFonts w:ascii="Times New Roman" w:eastAsiaTheme="majorEastAsia" w:hAnsi="Times New Roman" w:cs="Times New Roman" w:hint="eastAsia"/>
+          <w:rFonts w:ascii="Times New Roman" w:eastAsiaTheme="majorEastAsia" w:hAnsi="Times New Roman" w:cs="Times New Roman"/>
           <w:spacing w:val="-1"/>
           <w:sz w:val="21"/>
           <w:szCs w:val="21"/>
@@ -1104,7 +1365,7 @@
       </w:r>
       <w:r>
         <w:rPr>
-          <w:rFonts w:ascii="Times New Roman" w:eastAsiaTheme="majorEastAsia" w:hAnsi="Times New Roman" w:cs="Times New Roman" w:hint="eastAsia"/>
+          <w:rFonts w:ascii="Times New Roman" w:eastAsiaTheme="majorEastAsia" w:hAnsi="Times New Roman" w:cs="Times New Roman"/>
           <w:spacing w:val="-1"/>
           <w:sz w:val="21"/>
           <w:szCs w:val="21"/>
@@ -1113,7 +1374,7 @@
       </w:r>
       <w:r>
         <w:rPr>
-          <w:rFonts w:ascii="Times New Roman" w:eastAsiaTheme="majorEastAsia" w:hAnsi="Times New Roman" w:cs="Times New Roman" w:hint="eastAsia"/>
+          <w:rFonts w:ascii="Times New Roman" w:eastAsiaTheme="majorEastAsia" w:hAnsi="Times New Roman" w:cs="Times New Roman"/>
           <w:spacing w:val="-1"/>
           <w:sz w:val="21"/>
           <w:szCs w:val="21"/>
@@ -1251,7 +1512,29 @@
           <w:sz w:val="21"/>
           <w:szCs w:val="21"/>
         </w:rPr>
-        <w:t>您好，在实验前我们需要知道一些关于您拟用于参与本实验的电脑的信息，可能需要您查看一</w:t>
+        <w:t>您好，在实验前我们需要知道一些</w:t>
+      </w:r>
+      <w:proofErr w:type="gramStart"/>
+      <w:r>
+        <w:rPr>
+          <w:rFonts w:ascii="Times New Roman" w:eastAsiaTheme="majorEastAsia" w:hAnsi="Times New Roman" w:cs="Times New Roman"/>
+          <w:color w:val="6CAA44"/>
+          <w:spacing w:val="-1"/>
+          <w:sz w:val="21"/>
+          <w:szCs w:val="21"/>
+        </w:rPr>
+        <w:t>关于您拟用于</w:t>
+      </w:r>
+      <w:proofErr w:type="gramEnd"/>
+      <w:r>
+        <w:rPr>
+          <w:rFonts w:ascii="Times New Roman" w:eastAsiaTheme="majorEastAsia" w:hAnsi="Times New Roman" w:cs="Times New Roman"/>
+          <w:color w:val="6CAA44"/>
+          <w:spacing w:val="-1"/>
+          <w:sz w:val="21"/>
+          <w:szCs w:val="21"/>
+        </w:rPr>
+        <w:t>参与本实验的电脑的信息，可能需要您查看一</w:t>
       </w:r>
       <w:r>
         <w:rPr>
@@ -1370,7 +1653,7 @@
       </w:r>
       <w:r>
         <w:rPr>
-          <w:rFonts w:ascii="Times New Roman" w:eastAsiaTheme="majorEastAsia" w:hAnsi="Times New Roman" w:cs="Times New Roman" w:hint="eastAsia"/>
+          <w:rFonts w:ascii="Times New Roman" w:eastAsiaTheme="majorEastAsia" w:hAnsi="Times New Roman" w:cs="Times New Roman"/>
           <w:color w:val="6CAA44"/>
           <w:spacing w:val="-3"/>
           <w:sz w:val="21"/>
@@ -1380,7 +1663,7 @@
       </w:r>
       <w:r>
         <w:rPr>
-          <w:rFonts w:ascii="Times New Roman" w:eastAsiaTheme="majorEastAsia" w:hAnsi="Times New Roman" w:cs="Times New Roman" w:hint="eastAsia"/>
+          <w:rFonts w:ascii="Times New Roman" w:eastAsiaTheme="majorEastAsia" w:hAnsi="Times New Roman" w:cs="Times New Roman"/>
           <w:color w:val="6CAA44"/>
           <w:spacing w:val="-3"/>
           <w:sz w:val="21"/>
@@ -1390,7 +1673,7 @@
       </w:r>
       <w:r>
         <w:rPr>
-          <w:rFonts w:ascii="Times New Roman" w:eastAsiaTheme="majorEastAsia" w:hAnsi="Times New Roman" w:cs="Times New Roman" w:hint="eastAsia"/>
+          <w:rFonts w:ascii="Times New Roman" w:eastAsiaTheme="majorEastAsia" w:hAnsi="Times New Roman" w:cs="Times New Roman"/>
           <w:color w:val="6CAA44"/>
           <w:spacing w:val="-3"/>
           <w:sz w:val="21"/>
@@ -1400,7 +1683,7 @@
       </w:r>
       <w:r>
         <w:rPr>
-          <w:rFonts w:ascii="Times New Roman" w:eastAsiaTheme="majorEastAsia" w:hAnsi="Times New Roman" w:cs="Times New Roman" w:hint="eastAsia"/>
+          <w:rFonts w:ascii="Times New Roman" w:eastAsiaTheme="majorEastAsia" w:hAnsi="Times New Roman" w:cs="Times New Roman"/>
           <w:color w:val="6CAA44"/>
           <w:spacing w:val="-3"/>
           <w:sz w:val="21"/>
@@ -1410,7 +1693,7 @@
       </w:r>
       <w:r>
         <w:rPr>
-          <w:rFonts w:ascii="Times New Roman" w:eastAsiaTheme="majorEastAsia" w:hAnsi="Times New Roman" w:cs="Times New Roman" w:hint="eastAsia"/>
+          <w:rFonts w:ascii="Times New Roman" w:eastAsiaTheme="majorEastAsia" w:hAnsi="Times New Roman" w:cs="Times New Roman"/>
           <w:color w:val="6CAA44"/>
           <w:spacing w:val="-3"/>
           <w:sz w:val="21"/>
@@ -1420,27 +1703,87 @@
       </w:r>
       <w:r>
         <w:rPr>
-          <w:rFonts w:ascii="Times New Roman" w:eastAsiaTheme="majorEastAsia" w:hAnsi="Times New Roman" w:cs="Times New Roman" w:hint="eastAsia"/>
+          <w:rFonts w:ascii="Times New Roman" w:eastAsiaTheme="majorEastAsia" w:hAnsi="Times New Roman" w:cs="Times New Roman"/>
           <w:color w:val="6CAA44"/>
           <w:spacing w:val="-3"/>
           <w:sz w:val="21"/>
           <w:szCs w:val="21"/>
         </w:rPr>
+        <w:t xml:space="preserve"> – </w:t>
+      </w:r>
+      <w:r>
+        <w:rPr>
+          <w:rFonts w:ascii="Times New Roman" w:eastAsiaTheme="majorEastAsia" w:hAnsi="Times New Roman" w:cs="Times New Roman"/>
+          <w:color w:val="6CAA44"/>
+          <w:spacing w:val="-3"/>
+          <w:sz w:val="21"/>
+          <w:szCs w:val="21"/>
+        </w:rPr>
+        <w:t>系统</w:t>
+      </w:r>
+      <w:r>
+        <w:rPr>
+          <w:rFonts w:ascii="Times New Roman" w:eastAsiaTheme="majorEastAsia" w:hAnsi="Times New Roman" w:cs="Times New Roman"/>
+          <w:color w:val="6CAA44"/>
+          <w:spacing w:val="-3"/>
+          <w:sz w:val="21"/>
+          <w:szCs w:val="21"/>
+        </w:rPr>
+        <w:t xml:space="preserve"> – </w:t>
+      </w:r>
+      <w:r>
+        <w:rPr>
+          <w:rFonts w:ascii="Times New Roman" w:eastAsiaTheme="majorEastAsia" w:hAnsi="Times New Roman" w:cs="Times New Roman"/>
+          <w:color w:val="6CAA44"/>
+          <w:spacing w:val="-3"/>
+          <w:sz w:val="21"/>
+          <w:szCs w:val="21"/>
+        </w:rPr>
+        <w:t>显示</w:t>
+      </w:r>
+      <w:r>
+        <w:rPr>
+          <w:rFonts w:ascii="Times New Roman" w:eastAsiaTheme="majorEastAsia" w:hAnsi="Times New Roman" w:cs="Times New Roman"/>
+          <w:color w:val="6CAA44"/>
+          <w:spacing w:val="-3"/>
+          <w:sz w:val="21"/>
+          <w:szCs w:val="21"/>
+        </w:rPr>
+        <w:t xml:space="preserve"> – </w:t>
+      </w:r>
+      <w:r>
+        <w:rPr>
+          <w:rFonts w:ascii="Times New Roman" w:eastAsiaTheme="majorEastAsia" w:hAnsi="Times New Roman" w:cs="Times New Roman"/>
+          <w:color w:val="6CAA44"/>
+          <w:spacing w:val="-3"/>
+          <w:sz w:val="21"/>
+          <w:szCs w:val="21"/>
+        </w:rPr>
+        <w:t>高级显示</w:t>
+      </w:r>
+      <w:r>
+        <w:rPr>
+          <w:rFonts w:ascii="Times New Roman" w:eastAsiaTheme="majorEastAsia" w:hAnsi="Times New Roman" w:cs="Times New Roman"/>
+          <w:color w:val="6CAA44"/>
+          <w:spacing w:val="-3"/>
+          <w:sz w:val="21"/>
+          <w:szCs w:val="21"/>
+        </w:rPr>
         <w:t xml:space="preserve"> </w:t>
       </w:r>
       <w:r>
         <w:rPr>
-          <w:rFonts w:ascii="Times New Roman" w:eastAsiaTheme="majorEastAsia" w:hAnsi="Times New Roman" w:cs="Times New Roman" w:hint="eastAsia"/>
+          <w:rFonts w:ascii="Times New Roman" w:eastAsiaTheme="majorEastAsia" w:hAnsi="Times New Roman" w:cs="Times New Roman"/>
           <w:color w:val="6CAA44"/>
           <w:spacing w:val="-3"/>
           <w:sz w:val="21"/>
           <w:szCs w:val="21"/>
         </w:rPr>
-        <w:t>–</w:t>
-      </w:r>
-      <w:r>
-        <w:rPr>
-          <w:rFonts w:ascii="Times New Roman" w:eastAsiaTheme="majorEastAsia" w:hAnsi="Times New Roman" w:cs="Times New Roman" w:hint="eastAsia"/>
+        <w:t>查看，苹果可在</w:t>
+      </w:r>
+      <w:r>
+        <w:rPr>
+          <w:rFonts w:ascii="Times New Roman" w:eastAsiaTheme="majorEastAsia" w:hAnsi="Times New Roman" w:cs="Times New Roman"/>
           <w:color w:val="6CAA44"/>
           <w:spacing w:val="-3"/>
           <w:sz w:val="21"/>
@@ -1450,187 +1793,67 @@
       </w:r>
       <w:r>
         <w:rPr>
-          <w:rFonts w:ascii="Times New Roman" w:eastAsiaTheme="majorEastAsia" w:hAnsi="Times New Roman" w:cs="Times New Roman" w:hint="eastAsia"/>
+          <w:rFonts w:ascii="Times New Roman" w:eastAsiaTheme="majorEastAsia" w:hAnsi="Times New Roman" w:cs="Times New Roman"/>
           <w:color w:val="6CAA44"/>
           <w:spacing w:val="-3"/>
           <w:sz w:val="21"/>
           <w:szCs w:val="21"/>
         </w:rPr>
-        <w:t>系统</w:t>
-      </w:r>
-      <w:r>
-        <w:rPr>
-          <w:rFonts w:ascii="Times New Roman" w:eastAsiaTheme="majorEastAsia" w:hAnsi="Times New Roman" w:cs="Times New Roman" w:hint="eastAsia"/>
+        <w:t>苹果图标</w:t>
+      </w:r>
+      <w:r>
+        <w:rPr>
+          <w:rFonts w:ascii="Times New Roman" w:eastAsiaTheme="majorEastAsia" w:hAnsi="Times New Roman" w:cs="Times New Roman"/>
           <w:color w:val="6CAA44"/>
           <w:spacing w:val="-3"/>
           <w:sz w:val="21"/>
           <w:szCs w:val="21"/>
         </w:rPr>
+        <w:t>-</w:t>
+      </w:r>
+      <w:r>
+        <w:rPr>
+          <w:rFonts w:ascii="Times New Roman" w:eastAsiaTheme="majorEastAsia" w:hAnsi="Times New Roman" w:cs="Times New Roman"/>
+          <w:color w:val="6CAA44"/>
+          <w:spacing w:val="-3"/>
+          <w:sz w:val="21"/>
+          <w:szCs w:val="21"/>
+        </w:rPr>
+        <w:t>关于本机</w:t>
+      </w:r>
+      <w:r>
+        <w:rPr>
+          <w:rFonts w:ascii="Times New Roman" w:eastAsiaTheme="majorEastAsia" w:hAnsi="Times New Roman" w:cs="Times New Roman"/>
+          <w:color w:val="6CAA44"/>
+          <w:spacing w:val="-3"/>
+          <w:sz w:val="21"/>
+          <w:szCs w:val="21"/>
+        </w:rPr>
+        <w:t>-</w:t>
+      </w:r>
+      <w:r>
+        <w:rPr>
+          <w:rFonts w:ascii="Times New Roman" w:eastAsiaTheme="majorEastAsia" w:hAnsi="Times New Roman" w:cs="Times New Roman"/>
+          <w:color w:val="6CAA44"/>
+          <w:spacing w:val="-3"/>
+          <w:sz w:val="21"/>
+          <w:szCs w:val="21"/>
+        </w:rPr>
+        <w:t>显示器</w:t>
+      </w:r>
+      <w:r>
+        <w:rPr>
+          <w:rFonts w:ascii="Times New Roman" w:eastAsiaTheme="majorEastAsia" w:hAnsi="Times New Roman" w:cs="Times New Roman"/>
+          <w:color w:val="6CAA44"/>
+          <w:spacing w:val="-3"/>
+          <w:sz w:val="21"/>
+          <w:szCs w:val="21"/>
+        </w:rPr>
         <w:t xml:space="preserve"> </w:t>
       </w:r>
       <w:r>
         <w:rPr>
-          <w:rFonts w:ascii="Times New Roman" w:eastAsiaTheme="majorEastAsia" w:hAnsi="Times New Roman" w:cs="Times New Roman" w:hint="eastAsia"/>
-          <w:color w:val="6CAA44"/>
-          <w:spacing w:val="-3"/>
-          <w:sz w:val="21"/>
-          <w:szCs w:val="21"/>
-        </w:rPr>
-        <w:t>–</w:t>
-      </w:r>
-      <w:r>
-        <w:rPr>
-          <w:rFonts w:ascii="Times New Roman" w:eastAsiaTheme="majorEastAsia" w:hAnsi="Times New Roman" w:cs="Times New Roman" w:hint="eastAsia"/>
-          <w:color w:val="6CAA44"/>
-          <w:spacing w:val="-3"/>
-          <w:sz w:val="21"/>
-          <w:szCs w:val="21"/>
-        </w:rPr>
-        <w:t xml:space="preserve"> </w:t>
-      </w:r>
-      <w:r>
-        <w:rPr>
-          <w:rFonts w:ascii="Times New Roman" w:eastAsiaTheme="majorEastAsia" w:hAnsi="Times New Roman" w:cs="Times New Roman" w:hint="eastAsia"/>
-          <w:color w:val="6CAA44"/>
-          <w:spacing w:val="-3"/>
-          <w:sz w:val="21"/>
-          <w:szCs w:val="21"/>
-        </w:rPr>
-        <w:t>显示</w:t>
-      </w:r>
-      <w:r>
-        <w:rPr>
-          <w:rFonts w:ascii="Times New Roman" w:eastAsiaTheme="majorEastAsia" w:hAnsi="Times New Roman" w:cs="Times New Roman" w:hint="eastAsia"/>
-          <w:color w:val="6CAA44"/>
-          <w:spacing w:val="-3"/>
-          <w:sz w:val="21"/>
-          <w:szCs w:val="21"/>
-        </w:rPr>
-        <w:t xml:space="preserve"> </w:t>
-      </w:r>
-      <w:r>
-        <w:rPr>
-          <w:rFonts w:ascii="Times New Roman" w:eastAsiaTheme="majorEastAsia" w:hAnsi="Times New Roman" w:cs="Times New Roman" w:hint="eastAsia"/>
-          <w:color w:val="6CAA44"/>
-          <w:spacing w:val="-3"/>
-          <w:sz w:val="21"/>
-          <w:szCs w:val="21"/>
-        </w:rPr>
-        <w:t>–</w:t>
-      </w:r>
-      <w:r>
-        <w:rPr>
-          <w:rFonts w:ascii="Times New Roman" w:eastAsiaTheme="majorEastAsia" w:hAnsi="Times New Roman" w:cs="Times New Roman" w:hint="eastAsia"/>
-          <w:color w:val="6CAA44"/>
-          <w:spacing w:val="-3"/>
-          <w:sz w:val="21"/>
-          <w:szCs w:val="21"/>
-        </w:rPr>
-        <w:t xml:space="preserve"> </w:t>
-      </w:r>
-      <w:r>
-        <w:rPr>
-          <w:rFonts w:ascii="Times New Roman" w:eastAsiaTheme="majorEastAsia" w:hAnsi="Times New Roman" w:cs="Times New Roman" w:hint="eastAsia"/>
-          <w:color w:val="6CAA44"/>
-          <w:spacing w:val="-3"/>
-          <w:sz w:val="21"/>
-          <w:szCs w:val="21"/>
-        </w:rPr>
-        <w:t>高级显示</w:t>
-      </w:r>
-      <w:r>
-        <w:rPr>
-          <w:rFonts w:ascii="Times New Roman" w:eastAsiaTheme="majorEastAsia" w:hAnsi="Times New Roman" w:cs="Times New Roman" w:hint="eastAsia"/>
-          <w:color w:val="6CAA44"/>
-          <w:spacing w:val="-3"/>
-          <w:sz w:val="21"/>
-          <w:szCs w:val="21"/>
-        </w:rPr>
-        <w:t xml:space="preserve"> </w:t>
-      </w:r>
-      <w:r>
-        <w:rPr>
-          <w:rFonts w:ascii="Times New Roman" w:eastAsiaTheme="majorEastAsia" w:hAnsi="Times New Roman" w:cs="Times New Roman" w:hint="eastAsia"/>
-          <w:color w:val="6CAA44"/>
-          <w:spacing w:val="-3"/>
-          <w:sz w:val="21"/>
-          <w:szCs w:val="21"/>
-        </w:rPr>
-        <w:t>查看，苹果可在</w:t>
-      </w:r>
-      <w:r>
-        <w:rPr>
-          <w:rFonts w:ascii="Times New Roman" w:eastAsiaTheme="majorEastAsia" w:hAnsi="Times New Roman" w:cs="Times New Roman" w:hint="eastAsia"/>
-          <w:color w:val="6CAA44"/>
-          <w:spacing w:val="-3"/>
-          <w:sz w:val="21"/>
-          <w:szCs w:val="21"/>
-        </w:rPr>
-        <w:t xml:space="preserve"> </w:t>
-      </w:r>
-      <w:r>
-        <w:rPr>
-          <w:rFonts w:ascii="Times New Roman" w:eastAsiaTheme="majorEastAsia" w:hAnsi="Times New Roman" w:cs="Times New Roman" w:hint="eastAsia"/>
-          <w:color w:val="6CAA44"/>
-          <w:spacing w:val="-3"/>
-          <w:sz w:val="21"/>
-          <w:szCs w:val="21"/>
-        </w:rPr>
-        <w:t>苹果图标</w:t>
-      </w:r>
-      <w:r>
-        <w:rPr>
-          <w:rFonts w:ascii="Times New Roman" w:eastAsiaTheme="majorEastAsia" w:hAnsi="Times New Roman" w:cs="Times New Roman" w:hint="eastAsia"/>
-          <w:color w:val="6CAA44"/>
-          <w:spacing w:val="-3"/>
-          <w:sz w:val="21"/>
-          <w:szCs w:val="21"/>
-        </w:rPr>
-        <w:t>-</w:t>
-      </w:r>
-      <w:r>
-        <w:rPr>
-          <w:rFonts w:ascii="Times New Roman" w:eastAsiaTheme="majorEastAsia" w:hAnsi="Times New Roman" w:cs="Times New Roman" w:hint="eastAsia"/>
-          <w:color w:val="6CAA44"/>
-          <w:spacing w:val="-3"/>
-          <w:sz w:val="21"/>
-          <w:szCs w:val="21"/>
-        </w:rPr>
-        <w:t>关于本机</w:t>
-      </w:r>
-      <w:r>
-        <w:rPr>
-          <w:rFonts w:ascii="Times New Roman" w:eastAsiaTheme="majorEastAsia" w:hAnsi="Times New Roman" w:cs="Times New Roman" w:hint="eastAsia"/>
-          <w:color w:val="6CAA44"/>
-          <w:spacing w:val="-3"/>
-          <w:sz w:val="21"/>
-          <w:szCs w:val="21"/>
-        </w:rPr>
-        <w:t>-</w:t>
-      </w:r>
-      <w:r>
-        <w:rPr>
-          <w:rFonts w:ascii="Times New Roman" w:eastAsiaTheme="majorEastAsia" w:hAnsi="Times New Roman" w:cs="Times New Roman" w:hint="eastAsia"/>
-          <w:color w:val="6CAA44"/>
-          <w:spacing w:val="-3"/>
-          <w:sz w:val="21"/>
-          <w:szCs w:val="21"/>
-        </w:rPr>
-        <w:t>显示器</w:t>
-      </w:r>
-      <w:r>
-        <w:rPr>
-          <w:rFonts w:ascii="Times New Roman" w:eastAsiaTheme="majorEastAsia" w:hAnsi="Times New Roman" w:cs="Times New Roman" w:hint="eastAsia"/>
-          <w:color w:val="6CAA44"/>
-          <w:spacing w:val="-3"/>
-          <w:sz w:val="21"/>
-          <w:szCs w:val="21"/>
-        </w:rPr>
-        <w:t xml:space="preserve"> </w:t>
-      </w:r>
-      <w:r>
-        <w:rPr>
-          <w:rFonts w:ascii="Times New Roman" w:eastAsiaTheme="majorEastAsia" w:hAnsi="Times New Roman" w:cs="Times New Roman" w:hint="eastAsia"/>
+          <w:rFonts w:ascii="Times New Roman" w:eastAsiaTheme="majorEastAsia" w:hAnsi="Times New Roman" w:cs="Times New Roman"/>
           <w:color w:val="6CAA44"/>
           <w:spacing w:val="-3"/>
           <w:sz w:val="21"/>
@@ -1681,7 +1904,7 @@
       </w:r>
       <w:r>
         <w:rPr>
-          <w:rFonts w:ascii="Times New Roman" w:eastAsiaTheme="majorEastAsia" w:hAnsi="Times New Roman" w:cs="Times New Roman" w:hint="eastAsia"/>
+          <w:rFonts w:ascii="Times New Roman" w:eastAsiaTheme="majorEastAsia" w:hAnsi="Times New Roman" w:cs="Times New Roman"/>
           <w:color w:val="6CAA44"/>
           <w:spacing w:val="-3"/>
           <w:sz w:val="21"/>
@@ -1691,7 +1914,7 @@
       </w:r>
       <w:r>
         <w:rPr>
-          <w:rFonts w:ascii="Times New Roman" w:eastAsiaTheme="majorEastAsia" w:hAnsi="Times New Roman" w:cs="Times New Roman" w:hint="eastAsia"/>
+          <w:rFonts w:ascii="Times New Roman" w:eastAsiaTheme="majorEastAsia" w:hAnsi="Times New Roman" w:cs="Times New Roman"/>
           <w:color w:val="6CAA44"/>
           <w:spacing w:val="-3"/>
           <w:sz w:val="21"/>
@@ -1701,7 +1924,7 @@
       </w:r>
       <w:r>
         <w:rPr>
-          <w:rFonts w:ascii="Times New Roman" w:eastAsiaTheme="majorEastAsia" w:hAnsi="Times New Roman" w:cs="Times New Roman" w:hint="eastAsia"/>
+          <w:rFonts w:ascii="Times New Roman" w:eastAsiaTheme="majorEastAsia" w:hAnsi="Times New Roman" w:cs="Times New Roman"/>
           <w:color w:val="6CAA44"/>
           <w:spacing w:val="-3"/>
           <w:sz w:val="21"/>
@@ -1711,7 +1934,7 @@
       </w:r>
       <w:r>
         <w:rPr>
-          <w:rFonts w:ascii="Times New Roman" w:eastAsiaTheme="majorEastAsia" w:hAnsi="Times New Roman" w:cs="Times New Roman" w:hint="eastAsia"/>
+          <w:rFonts w:ascii="Times New Roman" w:eastAsiaTheme="majorEastAsia" w:hAnsi="Times New Roman" w:cs="Times New Roman"/>
           <w:color w:val="6CAA44"/>
           <w:spacing w:val="-3"/>
           <w:sz w:val="21"/>
@@ -1721,7 +1944,7 @@
       </w:r>
       <w:r>
         <w:rPr>
-          <w:rFonts w:ascii="Times New Roman" w:eastAsiaTheme="majorEastAsia" w:hAnsi="Times New Roman" w:cs="Times New Roman" w:hint="eastAsia"/>
+          <w:rFonts w:ascii="Times New Roman" w:eastAsiaTheme="majorEastAsia" w:hAnsi="Times New Roman" w:cs="Times New Roman"/>
           <w:color w:val="6CAA44"/>
           <w:spacing w:val="-3"/>
           <w:sz w:val="21"/>
@@ -1890,13 +2113,23 @@
         </w:rPr>
         <w:t>分钟，</w:t>
       </w:r>
-      <w:r>
-        <w:rPr>
-          <w:rFonts w:ascii="Times New Roman" w:eastAsiaTheme="majorEastAsia" w:hAnsi="Times New Roman" w:cs="Times New Roman"/>
-          <w:sz w:val="21"/>
-          <w:szCs w:val="21"/>
-        </w:rPr>
-        <w:t>在腾讯会议等待被试。</w:t>
+      <w:proofErr w:type="gramStart"/>
+      <w:r>
+        <w:rPr>
+          <w:rFonts w:ascii="Times New Roman" w:eastAsiaTheme="majorEastAsia" w:hAnsi="Times New Roman" w:cs="Times New Roman"/>
+          <w:sz w:val="21"/>
+          <w:szCs w:val="21"/>
+        </w:rPr>
+        <w:t>在腾讯会议</w:t>
+      </w:r>
+      <w:proofErr w:type="gramEnd"/>
+      <w:r>
+        <w:rPr>
+          <w:rFonts w:ascii="Times New Roman" w:eastAsiaTheme="majorEastAsia" w:hAnsi="Times New Roman" w:cs="Times New Roman"/>
+          <w:sz w:val="21"/>
+          <w:szCs w:val="21"/>
+        </w:rPr>
+        <w:t>等待被试。</w:t>
       </w:r>
     </w:p>
     <w:p>
@@ -1950,18 +2183,29 @@
         </w:rPr>
         <w:t>出</w:t>
       </w:r>
-      <w:r>
-        <w:rPr>
-          <w:rFonts w:ascii="Times New Roman" w:eastAsiaTheme="majorEastAsia" w:hAnsi="Times New Roman" w:cs="Times New Roman"/>
-          <w:color w:val="6CAA44"/>
-          <w:sz w:val="21"/>
-          <w:szCs w:val="21"/>
-        </w:rPr>
-        <w:t>您电脑上</w:t>
-      </w:r>
-      <w:r>
-        <w:rPr>
-          <w:rFonts w:ascii="Times New Roman" w:eastAsiaTheme="majorEastAsia" w:hAnsi="Times New Roman" w:cs="Times New Roman" w:hint="eastAsia"/>
+      <w:proofErr w:type="gramStart"/>
+      <w:r>
+        <w:rPr>
+          <w:rFonts w:ascii="Times New Roman" w:eastAsiaTheme="majorEastAsia" w:hAnsi="Times New Roman" w:cs="Times New Roman"/>
+          <w:color w:val="6CAA44"/>
+          <w:sz w:val="21"/>
+          <w:szCs w:val="21"/>
+        </w:rPr>
+        <w:t>您电脑</w:t>
+      </w:r>
+      <w:proofErr w:type="gramEnd"/>
+      <w:r>
+        <w:rPr>
+          <w:rFonts w:ascii="Times New Roman" w:eastAsiaTheme="majorEastAsia" w:hAnsi="Times New Roman" w:cs="Times New Roman"/>
+          <w:color w:val="6CAA44"/>
+          <w:sz w:val="21"/>
+          <w:szCs w:val="21"/>
+        </w:rPr>
+        <w:t>上</w:t>
+      </w:r>
+      <w:r>
+        <w:rPr>
+          <w:rFonts w:ascii="Times New Roman" w:eastAsiaTheme="majorEastAsia" w:hAnsi="Times New Roman" w:cs="Times New Roman"/>
           <w:color w:val="6CAA44"/>
           <w:sz w:val="21"/>
           <w:szCs w:val="21"/>
@@ -2030,7 +2274,29 @@
           <w:sz w:val="21"/>
           <w:szCs w:val="21"/>
         </w:rPr>
-        <w:t>现在我将在腾讯会议对话框中给您发送被试编号和实验链接，</w:t>
+        <w:t>现在我将</w:t>
+      </w:r>
+      <w:proofErr w:type="gramStart"/>
+      <w:r>
+        <w:rPr>
+          <w:rFonts w:ascii="Times New Roman" w:eastAsiaTheme="majorEastAsia" w:hAnsi="Times New Roman" w:cs="Times New Roman"/>
+          <w:color w:val="6CAA44"/>
+          <w:spacing w:val="-1"/>
+          <w:sz w:val="21"/>
+          <w:szCs w:val="21"/>
+        </w:rPr>
+        <w:t>在腾讯会议</w:t>
+      </w:r>
+      <w:proofErr w:type="gramEnd"/>
+      <w:r>
+        <w:rPr>
+          <w:rFonts w:ascii="Times New Roman" w:eastAsiaTheme="majorEastAsia" w:hAnsi="Times New Roman" w:cs="Times New Roman"/>
+          <w:color w:val="6CAA44"/>
+          <w:spacing w:val="-1"/>
+          <w:sz w:val="21"/>
+          <w:szCs w:val="21"/>
+        </w:rPr>
+        <w:t>对话框中给您发送被试编号和实验链接，</w:t>
       </w:r>
       <w:r>
         <w:rPr>
@@ -2074,7 +2340,27 @@
           <w:sz w:val="21"/>
           <w:szCs w:val="21"/>
         </w:rPr>
-        <w:t>请您调整姿势</w:t>
+        <w:t>请</w:t>
+      </w:r>
+      <w:proofErr w:type="gramStart"/>
+      <w:r>
+        <w:rPr>
+          <w:rFonts w:ascii="Times New Roman" w:eastAsiaTheme="majorEastAsia" w:hAnsi="Times New Roman" w:cs="Times New Roman"/>
+          <w:color w:val="6CAA44"/>
+          <w:sz w:val="21"/>
+          <w:szCs w:val="21"/>
+        </w:rPr>
+        <w:t>您调整</w:t>
+      </w:r>
+      <w:proofErr w:type="gramEnd"/>
+      <w:r>
+        <w:rPr>
+          <w:rFonts w:ascii="Times New Roman" w:eastAsiaTheme="majorEastAsia" w:hAnsi="Times New Roman" w:cs="Times New Roman"/>
+          <w:color w:val="6CAA44"/>
+          <w:sz w:val="21"/>
+          <w:szCs w:val="21"/>
+        </w:rPr>
+        <w:t>姿势</w:t>
       </w:r>
       <w:r>
         <w:rPr>
@@ -2303,6 +2589,7 @@
         </w:rPr>
         <w:t>组成。</w:t>
       </w:r>
+      <w:proofErr w:type="gramStart"/>
       <w:r>
         <w:rPr>
           <w:rFonts w:ascii="Times New Roman" w:eastAsiaTheme="majorEastAsia" w:hAnsi="Times New Roman" w:cs="Times New Roman"/>
@@ -2323,7 +2610,19 @@
           <w:sz w:val="21"/>
           <w:szCs w:val="21"/>
         </w:rPr>
-        <w:t>总时长</w:t>
+        <w:t>总</w:t>
+      </w:r>
+      <w:proofErr w:type="gramEnd"/>
+      <w:r>
+        <w:rPr>
+          <w:rFonts w:ascii="Times New Roman" w:eastAsiaTheme="majorEastAsia" w:hAnsi="Times New Roman" w:cs="Times New Roman"/>
+          <w:color w:val="6CAA44"/>
+          <w:spacing w:val="4"/>
+          <w:w w:val="95"/>
+          <w:sz w:val="21"/>
+          <w:szCs w:val="21"/>
+        </w:rPr>
+        <w:t>时长</w:t>
       </w:r>
       <w:r>
         <w:rPr>
@@ -2517,7 +2816,27 @@
           <w:sz w:val="21"/>
           <w:szCs w:val="21"/>
         </w:rPr>
-        <w:t>照屏幕上的指导进行操作或观看指导视频进行操作，主试需要观察被试在银行卡和小球运动部</w:t>
+        <w:t>照屏幕上的指导进行操作或观看指导视频进行操作，主</w:t>
+      </w:r>
+      <w:proofErr w:type="gramStart"/>
+      <w:r>
+        <w:rPr>
+          <w:rFonts w:ascii="Times New Roman" w:eastAsiaTheme="majorEastAsia" w:hAnsi="Times New Roman" w:cs="Times New Roman"/>
+          <w:spacing w:val="-1"/>
+          <w:sz w:val="21"/>
+          <w:szCs w:val="21"/>
+        </w:rPr>
+        <w:t>试需要</w:t>
+      </w:r>
+      <w:proofErr w:type="gramEnd"/>
+      <w:r>
+        <w:rPr>
+          <w:rFonts w:ascii="Times New Roman" w:eastAsiaTheme="majorEastAsia" w:hAnsi="Times New Roman" w:cs="Times New Roman"/>
+          <w:spacing w:val="-1"/>
+          <w:sz w:val="21"/>
+          <w:szCs w:val="21"/>
+        </w:rPr>
+        <w:t>观察被试在银行卡和小球运动部</w:t>
       </w:r>
       <w:r>
         <w:rPr>
@@ -2610,13 +2929,23 @@
         </w:rPr>
         <w:t>出</w:t>
       </w:r>
-      <w:r>
-        <w:rPr>
-          <w:rFonts w:ascii="Times New Roman" w:eastAsiaTheme="majorEastAsia" w:hAnsi="Times New Roman" w:cs="Times New Roman"/>
-          <w:sz w:val="21"/>
-          <w:szCs w:val="21"/>
-        </w:rPr>
-        <w:t>来距离失真，可以给被试强调左眼视线专注于黑色方块，指导被试测</w:t>
+      <w:proofErr w:type="gramStart"/>
+      <w:r>
+        <w:rPr>
+          <w:rFonts w:ascii="Times New Roman" w:eastAsiaTheme="majorEastAsia" w:hAnsi="Times New Roman" w:cs="Times New Roman"/>
+          <w:sz w:val="21"/>
+          <w:szCs w:val="21"/>
+        </w:rPr>
+        <w:t>来距离</w:t>
+      </w:r>
+      <w:proofErr w:type="gramEnd"/>
+      <w:r>
+        <w:rPr>
+          <w:rFonts w:ascii="Times New Roman" w:eastAsiaTheme="majorEastAsia" w:hAnsi="Times New Roman" w:cs="Times New Roman"/>
+          <w:sz w:val="21"/>
+          <w:szCs w:val="21"/>
+        </w:rPr>
+        <w:t>失真，可以给被试强调左眼视线专注于黑色方块，指导被试测</w:t>
       </w:r>
       <w:r>
         <w:rPr>
@@ -2822,7 +3151,7 @@
       </w:r>
       <w:r>
         <w:rPr>
-          <w:rFonts w:ascii="Times New Roman" w:eastAsiaTheme="majorEastAsia" w:hAnsi="Times New Roman" w:cs="Times New Roman" w:hint="eastAsia"/>
+          <w:rFonts w:ascii="Times New Roman" w:eastAsiaTheme="majorEastAsia" w:hAnsi="Times New Roman" w:cs="Times New Roman"/>
           <w:sz w:val="21"/>
           <w:szCs w:val="21"/>
         </w:rPr>
@@ -2873,7 +3202,7 @@
       </w:r>
       <w:r>
         <w:rPr>
-          <w:rFonts w:ascii="Times New Roman" w:eastAsiaTheme="majorEastAsia" w:hAnsi="Times New Roman" w:cs="Times New Roman" w:hint="eastAsia"/>
+          <w:rFonts w:ascii="Times New Roman" w:eastAsiaTheme="majorEastAsia" w:hAnsi="Times New Roman" w:cs="Times New Roman"/>
           <w:spacing w:val="-12"/>
           <w:sz w:val="21"/>
           <w:szCs w:val="21"/>
@@ -2904,7 +3233,25 @@
           <w:sz w:val="21"/>
           <w:szCs w:val="21"/>
         </w:rPr>
-        <w:t>被试需要在最后按任意键下载实验数据，此时主试需要及时开麦说：</w:t>
+        <w:t>被试需要在最后按任意键下载实验数据，此时主</w:t>
+      </w:r>
+      <w:proofErr w:type="gramStart"/>
+      <w:r>
+        <w:rPr>
+          <w:rFonts w:ascii="Times New Roman" w:eastAsiaTheme="majorEastAsia" w:hAnsi="Times New Roman" w:cs="Times New Roman"/>
+          <w:sz w:val="21"/>
+          <w:szCs w:val="21"/>
+        </w:rPr>
+        <w:t>试需要及时开麦</w:t>
+      </w:r>
+      <w:proofErr w:type="gramEnd"/>
+      <w:r>
+        <w:rPr>
+          <w:rFonts w:ascii="Times New Roman" w:eastAsiaTheme="majorEastAsia" w:hAnsi="Times New Roman" w:cs="Times New Roman"/>
+          <w:sz w:val="21"/>
+          <w:szCs w:val="21"/>
+        </w:rPr>
+        <w:t>说：</w:t>
       </w:r>
       <w:r>
         <w:rPr>
@@ -2923,7 +3270,29 @@
           <w:sz w:val="21"/>
           <w:szCs w:val="21"/>
         </w:rPr>
-        <w:t>据，下载成功后不需要打开这个文件，请直接通过微信发送给我。</w:t>
+        <w:t>据，下载成功后不需要打开这个文件，请直接</w:t>
+      </w:r>
+      <w:proofErr w:type="gramStart"/>
+      <w:r>
+        <w:rPr>
+          <w:rFonts w:ascii="Times New Roman" w:eastAsiaTheme="majorEastAsia" w:hAnsi="Times New Roman" w:cs="Times New Roman"/>
+          <w:color w:val="6CAA44"/>
+          <w:spacing w:val="-1"/>
+          <w:sz w:val="21"/>
+          <w:szCs w:val="21"/>
+        </w:rPr>
+        <w:t>通过微信发送</w:t>
+      </w:r>
+      <w:proofErr w:type="gramEnd"/>
+      <w:r>
+        <w:rPr>
+          <w:rFonts w:ascii="Times New Roman" w:eastAsiaTheme="majorEastAsia" w:hAnsi="Times New Roman" w:cs="Times New Roman"/>
+          <w:color w:val="6CAA44"/>
+          <w:spacing w:val="-1"/>
+          <w:sz w:val="21"/>
+          <w:szCs w:val="21"/>
+        </w:rPr>
+        <w:t>给我。</w:t>
       </w:r>
       <w:r>
         <w:rPr>
@@ -2969,7 +3338,27 @@
           <w:sz w:val="21"/>
           <w:szCs w:val="21"/>
         </w:rPr>
-        <w:t>实验程序了。在最后我们需要询问您两个问题：</w:t>
+        <w:t>实验程序了。在最后我们需要</w:t>
+      </w:r>
+      <w:proofErr w:type="gramStart"/>
+      <w:r>
+        <w:rPr>
+          <w:rFonts w:ascii="Times New Roman" w:eastAsiaTheme="majorEastAsia" w:hAnsi="Times New Roman" w:cs="Times New Roman"/>
+          <w:color w:val="6CAA44"/>
+          <w:sz w:val="21"/>
+          <w:szCs w:val="21"/>
+        </w:rPr>
+        <w:t>询问您</w:t>
+      </w:r>
+      <w:proofErr w:type="gramEnd"/>
+      <w:r>
+        <w:rPr>
+          <w:rFonts w:ascii="Times New Roman" w:eastAsiaTheme="majorEastAsia" w:hAnsi="Times New Roman" w:cs="Times New Roman"/>
+          <w:color w:val="6CAA44"/>
+          <w:sz w:val="21"/>
+          <w:szCs w:val="21"/>
+        </w:rPr>
+        <w:t>两个问题：</w:t>
       </w:r>
     </w:p>
     <w:p>
@@ -3077,7 +3466,27 @@
           <w:szCs w:val="21"/>
         </w:rPr>
         <w:lastRenderedPageBreak/>
-        <w:t>您将在脑岛平台收到被试费用</w:t>
+        <w:t>您将</w:t>
+      </w:r>
+      <w:proofErr w:type="gramStart"/>
+      <w:r>
+        <w:rPr>
+          <w:rFonts w:ascii="Times New Roman" w:eastAsiaTheme="majorEastAsia" w:hAnsi="Times New Roman" w:cs="Times New Roman"/>
+          <w:color w:val="6CAA44"/>
+          <w:sz w:val="21"/>
+          <w:szCs w:val="21"/>
+        </w:rPr>
+        <w:t>在脑岛平台</w:t>
+      </w:r>
+      <w:proofErr w:type="gramEnd"/>
+      <w:r>
+        <w:rPr>
+          <w:rFonts w:ascii="Times New Roman" w:eastAsiaTheme="majorEastAsia" w:hAnsi="Times New Roman" w:cs="Times New Roman"/>
+          <w:color w:val="6CAA44"/>
+          <w:sz w:val="21"/>
+          <w:szCs w:val="21"/>
+        </w:rPr>
+        <w:t>收到被试费用</w:t>
       </w:r>
       <w:r>
         <w:rPr>
@@ -3117,18 +3526,19 @@
           <w:szCs w:val="21"/>
           <w:shd w:val="clear" w:color="auto" w:fill="D9D9D9"/>
         </w:rPr>
-        <w:t>P</w:t>
-      </w:r>
-      <w:r>
-        <w:rPr>
-          <w:rFonts w:ascii="Times New Roman" w:eastAsiaTheme="majorEastAsia" w:hAnsi="Times New Roman" w:cs="Times New Roman" w:hint="eastAsia"/>
-          <w:w w:val="110"/>
+        <w:t>Ps:</w:t>
+      </w:r>
+      <w:r>
+        <w:rPr>
+          <w:rFonts w:ascii="Times New Roman" w:eastAsiaTheme="majorEastAsia" w:hAnsi="Times New Roman" w:cs="Times New Roman"/>
+          <w:spacing w:val="-3"/>
           <w:sz w:val="21"/>
           <w:szCs w:val="21"/>
           <w:shd w:val="clear" w:color="auto" w:fill="D9D9D9"/>
         </w:rPr>
-        <w:t>s:</w:t>
-      </w:r>
+        <w:t>主试在实验过程中，最好也在安静的环境。被试做实验期间，主试记得</w:t>
+      </w:r>
+      <w:proofErr w:type="gramStart"/>
       <w:r>
         <w:rPr>
           <w:rFonts w:ascii="Times New Roman" w:eastAsiaTheme="majorEastAsia" w:hAnsi="Times New Roman" w:cs="Times New Roman"/>
@@ -3137,29 +3547,41 @@
           <w:szCs w:val="21"/>
           <w:shd w:val="clear" w:color="auto" w:fill="D9D9D9"/>
         </w:rPr>
-        <w:t>主试在实验过程中，最好也在安静的环境。被试做实验期间，主试记得闭麦</w:t>
-      </w:r>
-      <w:r>
-        <w:rPr>
-          <w:rFonts w:ascii="Times New Roman" w:eastAsiaTheme="majorEastAsia" w:hAnsi="Times New Roman" w:cs="Times New Roman" w:hint="eastAsia"/>
+        <w:t>闭麦</w:t>
+      </w:r>
+      <w:r>
+        <w:rPr>
+          <w:rFonts w:ascii="Times New Roman" w:eastAsiaTheme="majorEastAsia" w:hAnsi="Times New Roman" w:cs="Times New Roman"/>
           <w:sz w:val="21"/>
           <w:szCs w:val="21"/>
           <w:shd w:val="clear" w:color="auto" w:fill="D9D9D9"/>
         </w:rPr>
         <w:t>(</w:t>
       </w:r>
-      <w:r>
-        <w:rPr>
-          <w:rFonts w:ascii="Times New Roman" w:eastAsiaTheme="majorEastAsia" w:hAnsi="Times New Roman" w:cs="Times New Roman" w:hint="eastAsia"/>
+      <w:proofErr w:type="gramEnd"/>
+      <w:r>
+        <w:rPr>
+          <w:rFonts w:ascii="Times New Roman" w:eastAsiaTheme="majorEastAsia" w:hAnsi="Times New Roman" w:cs="Times New Roman"/>
           <w:sz w:val="21"/>
           <w:szCs w:val="21"/>
           <w:shd w:val="clear" w:color="auto" w:fill="D9D9D9"/>
         </w:rPr>
-        <w:t>在最后保存数据时主试记得开麦</w:t>
-      </w:r>
-      <w:r>
-        <w:rPr>
-          <w:rFonts w:ascii="Times New Roman" w:eastAsiaTheme="majorEastAsia" w:hAnsi="Times New Roman" w:cs="Times New Roman" w:hint="eastAsia"/>
+        <w:t>在最后保存数据时主试</w:t>
+      </w:r>
+      <w:proofErr w:type="gramStart"/>
+      <w:r>
+        <w:rPr>
+          <w:rFonts w:ascii="Times New Roman" w:eastAsiaTheme="majorEastAsia" w:hAnsi="Times New Roman" w:cs="Times New Roman"/>
+          <w:sz w:val="21"/>
+          <w:szCs w:val="21"/>
+          <w:shd w:val="clear" w:color="auto" w:fill="D9D9D9"/>
+        </w:rPr>
+        <w:t>记得开麦</w:t>
+      </w:r>
+      <w:proofErr w:type="gramEnd"/>
+      <w:r>
+        <w:rPr>
+          <w:rFonts w:ascii="Times New Roman" w:eastAsiaTheme="majorEastAsia" w:hAnsi="Times New Roman" w:cs="Times New Roman"/>
           <w:sz w:val="21"/>
           <w:szCs w:val="21"/>
           <w:shd w:val="clear" w:color="auto" w:fill="D9D9D9"/>
@@ -3231,14 +3653,25 @@
         </w:rPr>
         <w:t>发送实验数据。</w:t>
       </w:r>
-      <w:r>
-        <w:rPr>
-          <w:rFonts w:ascii="Times New Roman" w:eastAsiaTheme="majorEastAsia" w:hAnsi="Times New Roman" w:cs="Times New Roman"/>
-          <w:spacing w:val="-1"/>
-          <w:sz w:val="21"/>
-          <w:szCs w:val="21"/>
-        </w:rPr>
-        <w:t>通过微信转账给</w:t>
+      <w:proofErr w:type="gramStart"/>
+      <w:r>
+        <w:rPr>
+          <w:rFonts w:ascii="Times New Roman" w:eastAsiaTheme="majorEastAsia" w:hAnsi="Times New Roman" w:cs="Times New Roman"/>
+          <w:spacing w:val="-1"/>
+          <w:sz w:val="21"/>
+          <w:szCs w:val="21"/>
+        </w:rPr>
+        <w:t>通过微信转账</w:t>
+      </w:r>
+      <w:proofErr w:type="gramEnd"/>
+      <w:r>
+        <w:rPr>
+          <w:rFonts w:ascii="Times New Roman" w:eastAsiaTheme="majorEastAsia" w:hAnsi="Times New Roman" w:cs="Times New Roman"/>
+          <w:spacing w:val="-1"/>
+          <w:sz w:val="21"/>
+          <w:szCs w:val="21"/>
+        </w:rPr>
+        <w:t>给</w:t>
       </w:r>
       <w:r>
         <w:rPr>
@@ -3268,7 +3701,7 @@
       </w:r>
       <w:r>
         <w:rPr>
-          <w:rFonts w:ascii="Times New Roman" w:eastAsiaTheme="majorEastAsia" w:hAnsi="Times New Roman" w:cs="Times New Roman" w:hint="eastAsia"/>
+          <w:rFonts w:ascii="Times New Roman" w:eastAsiaTheme="majorEastAsia" w:hAnsi="Times New Roman" w:cs="Times New Roman"/>
           <w:color w:val="FF0000"/>
           <w:sz w:val="21"/>
           <w:szCs w:val="21"/>
@@ -3412,8 +3845,19 @@
           <w:sz w:val="21"/>
           <w:szCs w:val="21"/>
         </w:rPr>
-        <w:t>那一列。如果比较紧急，微信告诉</w:t>
-      </w:r>
+        <w:t>那一列。如果比较紧急，</w:t>
+      </w:r>
+      <w:proofErr w:type="gramStart"/>
+      <w:r>
+        <w:rPr>
+          <w:rFonts w:ascii="Times New Roman" w:eastAsiaTheme="majorEastAsia" w:hAnsi="Times New Roman" w:cs="Times New Roman"/>
+          <w:spacing w:val="-1"/>
+          <w:sz w:val="21"/>
+          <w:szCs w:val="21"/>
+        </w:rPr>
+        <w:t>微信告诉</w:t>
+      </w:r>
+      <w:proofErr w:type="gramEnd"/>
       <w:r>
         <w:rPr>
           <w:rFonts w:ascii="Times New Roman" w:eastAsiaTheme="majorEastAsia" w:hAnsi="Times New Roman" w:cs="Times New Roman"/>
@@ -4775,7 +5219,6 @@
   <w:style w:type="character" w:default="1" w:styleId="a0">
     <w:name w:val="Default Paragraph Font"/>
     <w:uiPriority w:val="1"/>
-    <w:semiHidden/>
     <w:unhideWhenUsed/>
   </w:style>
   <w:style w:type="table" w:default="1" w:styleId="a1">

</xml_diff>

<commit_message>
add SBFA script& jasp analysis, revise Experimenter's Manual
</commit_message>
<xml_diff>
--- a/1_Study1_Task_Target/1_2_MaterialProc/1_2_2_Exp1_materials_for_experimenters/Exp1_Standardized_procedure_for_online_experiment.docx
+++ b/1_Study1_Task_Target/1_2_MaterialProc/1_2_2_Exp1_materials_for_experimenters/Exp1_Standardized_procedure_for_online_experiment.docx
@@ -266,7 +266,6 @@
         </w:rPr>
         <w:t>：</w:t>
       </w:r>
-      <w:proofErr w:type="gramStart"/>
       <w:r>
         <w:rPr>
           <w:rFonts w:ascii="Times New Roman" w:eastAsiaTheme="majorEastAsia" w:hAnsi="Times New Roman" w:cs="Times New Roman"/>
@@ -276,13 +275,12 @@
         </w:rPr>
         <w:t>伍嘉琪</w:t>
       </w:r>
-      <w:proofErr w:type="gramEnd"/>
     </w:p>
     <w:p>
       <w:pPr>
         <w:spacing w:line="360" w:lineRule="auto"/>
         <w:rPr>
-          <w:rFonts w:ascii="Times New Roman" w:eastAsiaTheme="majorEastAsia" w:hAnsi="Times New Roman" w:cs="Times New Roman"/>
+          <w:rFonts w:ascii="Times New Roman" w:eastAsiaTheme="majorEastAsia" w:hAnsi="Times New Roman" w:cs="Times New Roman" w:hint="eastAsia"/>
           <w:bCs/>
           <w:spacing w:val="5"/>
           <w:w w:val="95"/>
@@ -367,47 +365,66 @@
         </w:rPr>
         <w:t>孙心茹</w:t>
       </w:r>
-    </w:p>
-    <w:p>
-      <w:pPr>
-        <w:spacing w:line="360" w:lineRule="auto"/>
-        <w:rPr>
-          <w:rFonts w:ascii="Times New Roman" w:eastAsiaTheme="majorEastAsia" w:hAnsi="Times New Roman" w:cs="Times New Roman"/>
+      <w:r>
+        <w:rPr>
+          <w:rFonts w:ascii="Times New Roman" w:eastAsiaTheme="majorEastAsia" w:hAnsi="Times New Roman" w:cs="Times New Roman" w:hint="eastAsia"/>
           <w:bCs/>
           <w:spacing w:val="5"/>
           <w:w w:val="95"/>
           <w:sz w:val="21"/>
           <w:szCs w:val="21"/>
         </w:rPr>
-      </w:pPr>
-    </w:p>
-    <w:p>
-      <w:pPr>
-        <w:spacing w:line="360" w:lineRule="auto"/>
-        <w:rPr>
-          <w:rFonts w:ascii="Times New Roman" w:eastAsiaTheme="majorEastAsia" w:hAnsi="Times New Roman" w:cs="Times New Roman"/>
+        <w:t>、</w:t>
+      </w:r>
+      <w:r>
+        <w:rPr>
+          <w:rFonts w:ascii="Times New Roman" w:eastAsiaTheme="majorEastAsia" w:hAnsi="Times New Roman" w:cs="Times New Roman" w:hint="eastAsia"/>
           <w:bCs/>
           <w:spacing w:val="5"/>
           <w:w w:val="95"/>
           <w:sz w:val="21"/>
           <w:szCs w:val="21"/>
         </w:rPr>
-      </w:pPr>
-      <w:r>
-        <w:rPr>
-          <w:rFonts w:ascii="Times New Roman" w:eastAsiaTheme="majorEastAsia" w:hAnsi="Times New Roman" w:cs="Times New Roman"/>
+        <w:t>E3-</w:t>
+      </w:r>
+      <w:r>
+        <w:rPr>
+          <w:rFonts w:ascii="Times New Roman" w:eastAsiaTheme="majorEastAsia" w:hAnsi="Times New Roman" w:cs="Times New Roman" w:hint="eastAsia"/>
           <w:bCs/>
           <w:spacing w:val="5"/>
           <w:w w:val="95"/>
           <w:sz w:val="21"/>
           <w:szCs w:val="21"/>
         </w:rPr>
-        <w:t>实验链接：</w:t>
+        <w:t>张绍明</w:t>
       </w:r>
     </w:p>
     <w:p>
       <w:pPr>
         <w:spacing w:line="360" w:lineRule="auto"/>
+        <w:rPr>
+          <w:rFonts w:ascii="Times New Roman" w:eastAsiaTheme="majorEastAsia" w:hAnsi="Times New Roman" w:cs="Times New Roman"/>
+          <w:bCs/>
+          <w:spacing w:val="5"/>
+          <w:w w:val="95"/>
+          <w:sz w:val="21"/>
+          <w:szCs w:val="21"/>
+        </w:rPr>
+      </w:pPr>
+    </w:p>
+    <w:p>
+      <w:pPr>
+        <w:spacing w:line="360" w:lineRule="auto"/>
+        <w:rPr>
+          <w:rFonts w:ascii="Times New Roman" w:eastAsiaTheme="majorEastAsia" w:hAnsi="Times New Roman" w:cs="Times New Roman"/>
+          <w:b/>
+          <w:spacing w:val="5"/>
+          <w:w w:val="95"/>
+          <w:sz w:val="21"/>
+          <w:szCs w:val="21"/>
+        </w:rPr>
+      </w:pPr>
+      <w:r>
         <w:rPr>
           <w:rFonts w:ascii="Times New Roman" w:eastAsiaTheme="majorEastAsia" w:hAnsi="Times New Roman" w:cs="Times New Roman" w:hint="eastAsia"/>
           <w:b/>
@@ -416,157 +433,202 @@
           <w:sz w:val="21"/>
           <w:szCs w:val="21"/>
         </w:rPr>
+        <w:t>正式实验链接：</w:t>
+      </w:r>
+    </w:p>
+    <w:p>
+      <w:pPr>
+        <w:spacing w:line="360" w:lineRule="auto"/>
+        <w:rPr>
+          <w:rFonts w:ascii="Times New Roman" w:eastAsiaTheme="majorEastAsia" w:hAnsi="Times New Roman" w:cs="Times New Roman"/>
+          <w:bCs/>
+          <w:spacing w:val="5"/>
+          <w:w w:val="95"/>
+          <w:sz w:val="21"/>
+          <w:szCs w:val="21"/>
+        </w:rPr>
       </w:pPr>
       <w:r>
         <w:rPr>
           <w:rFonts w:ascii="Times New Roman" w:eastAsiaTheme="majorEastAsia" w:hAnsi="Times New Roman" w:cs="Times New Roman" w:hint="eastAsia"/>
+          <w:bCs/>
+          <w:spacing w:val="5"/>
+          <w:w w:val="95"/>
+          <w:sz w:val="21"/>
+          <w:szCs w:val="21"/>
+        </w:rPr>
+        <w:t>自我优先条件：</w:t>
+      </w:r>
+    </w:p>
+    <w:p>
+      <w:pPr>
+        <w:spacing w:line="360" w:lineRule="auto"/>
+        <w:rPr>
+          <w:rFonts w:ascii="Times New Roman" w:eastAsiaTheme="majorEastAsia" w:hAnsi="Times New Roman" w:cs="Times New Roman"/>
+          <w:bCs/>
+          <w:spacing w:val="5"/>
+          <w:w w:val="95"/>
+          <w:sz w:val="21"/>
+          <w:szCs w:val="21"/>
+        </w:rPr>
+      </w:pPr>
+      <w:r>
+        <w:rPr>
+          <w:rFonts w:ascii="Times New Roman" w:eastAsiaTheme="majorEastAsia" w:hAnsi="Times New Roman" w:cs="Times New Roman" w:hint="eastAsia"/>
+          <w:bCs/>
+          <w:spacing w:val="5"/>
+          <w:w w:val="95"/>
+          <w:sz w:val="21"/>
+          <w:szCs w:val="21"/>
+        </w:rPr>
+        <w:t>https://wujiaqipsy.github.io/TaskRelevance/1_Study1_Task_Target/1_2_MaterialProc/1_2_1_Procedure/1_2_1_3_Main_self/</w:t>
+      </w:r>
+      <w:r>
+        <w:rPr>
+          <w:rFonts w:ascii="Times New Roman" w:eastAsiaTheme="majorEastAsia" w:hAnsi="Times New Roman" w:cs="Times New Roman"/>
+          <w:bCs/>
+          <w:spacing w:val="5"/>
+          <w:w w:val="95"/>
+          <w:sz w:val="21"/>
+          <w:szCs w:val="21"/>
+        </w:rPr>
+        <w:t xml:space="preserve"> </w:t>
+      </w:r>
+    </w:p>
+    <w:p>
+      <w:pPr>
+        <w:spacing w:line="360" w:lineRule="auto"/>
+        <w:rPr>
+          <w:rFonts w:ascii="Times New Roman" w:eastAsiaTheme="majorEastAsia" w:hAnsi="Times New Roman" w:cs="Times New Roman"/>
+          <w:bCs/>
+          <w:spacing w:val="5"/>
+          <w:w w:val="95"/>
+          <w:sz w:val="21"/>
+          <w:szCs w:val="21"/>
+        </w:rPr>
+      </w:pPr>
+      <w:r>
+        <w:rPr>
+          <w:rFonts w:ascii="Times New Roman" w:eastAsiaTheme="majorEastAsia" w:hAnsi="Times New Roman" w:cs="Times New Roman" w:hint="eastAsia"/>
+          <w:bCs/>
+          <w:spacing w:val="5"/>
+          <w:w w:val="95"/>
+          <w:sz w:val="21"/>
+          <w:szCs w:val="21"/>
+        </w:rPr>
+        <w:t>朋友优先条件：</w:t>
+      </w:r>
+    </w:p>
+    <w:p>
+      <w:pPr>
+        <w:spacing w:line="360" w:lineRule="auto"/>
+        <w:rPr>
+          <w:rFonts w:ascii="Times New Roman" w:eastAsiaTheme="majorEastAsia" w:hAnsi="Times New Roman" w:cs="Times New Roman" w:hint="eastAsia"/>
+          <w:bCs/>
+          <w:spacing w:val="5"/>
+          <w:w w:val="95"/>
+          <w:sz w:val="21"/>
+          <w:szCs w:val="21"/>
+        </w:rPr>
+      </w:pPr>
+      <w:r>
+        <w:rPr>
+          <w:rFonts w:ascii="Times New Roman" w:eastAsiaTheme="majorEastAsia" w:hAnsi="Times New Roman" w:cs="Times New Roman" w:hint="eastAsia"/>
+          <w:bCs/>
+          <w:spacing w:val="5"/>
+          <w:w w:val="95"/>
+          <w:sz w:val="21"/>
+          <w:szCs w:val="21"/>
+        </w:rPr>
+        <w:t>https://wujiaqipsy.github.io/TaskRelevance/1_Study1_Task_Target/1_2_MaterialProc/1_2_1_Procedure/1_2_1_4_Main_friend/</w:t>
+      </w:r>
+    </w:p>
+    <w:p>
+      <w:pPr>
+        <w:spacing w:line="360" w:lineRule="auto"/>
+        <w:rPr>
+          <w:rFonts w:ascii="Times New Roman" w:eastAsiaTheme="majorEastAsia" w:hAnsi="Times New Roman" w:cs="Times New Roman" w:hint="eastAsia"/>
+          <w:bCs/>
+          <w:spacing w:val="5"/>
+          <w:w w:val="95"/>
+          <w:sz w:val="21"/>
+          <w:szCs w:val="21"/>
+        </w:rPr>
+      </w:pPr>
+      <w:r>
+        <w:rPr>
+          <w:rFonts w:ascii="Times New Roman" w:eastAsiaTheme="majorEastAsia" w:hAnsi="Times New Roman" w:cs="Times New Roman" w:hint="eastAsia"/>
+          <w:bCs/>
+          <w:spacing w:val="5"/>
+          <w:w w:val="95"/>
+          <w:sz w:val="21"/>
+          <w:szCs w:val="21"/>
+        </w:rPr>
+        <w:t>生人优先条件：</w:t>
+      </w:r>
+    </w:p>
+    <w:p>
+      <w:pPr>
+        <w:spacing w:line="360" w:lineRule="auto"/>
+        <w:rPr>
+          <w:rFonts w:ascii="Times New Roman" w:eastAsiaTheme="majorEastAsia" w:hAnsi="Times New Roman" w:cs="Times New Roman"/>
+          <w:bCs/>
+          <w:spacing w:val="5"/>
+          <w:w w:val="95"/>
+          <w:sz w:val="21"/>
+          <w:szCs w:val="21"/>
+        </w:rPr>
+      </w:pPr>
+      <w:r>
+        <w:rPr>
+          <w:rFonts w:ascii="Times New Roman" w:eastAsiaTheme="majorEastAsia" w:hAnsi="Times New Roman" w:cs="Times New Roman" w:hint="eastAsia"/>
+          <w:bCs/>
+          <w:spacing w:val="5"/>
+          <w:w w:val="95"/>
+          <w:sz w:val="21"/>
+          <w:szCs w:val="21"/>
+        </w:rPr>
+        <w:t>https://wujiaqipsy.github.io/TaskRelevance/1_Study1_Task_Target/1_2_MaterialProc/1_2_1_Procedure/1_2_1_5_Main_stranger/</w:t>
+      </w:r>
+    </w:p>
+    <w:p>
+      <w:pPr>
+        <w:spacing w:line="360" w:lineRule="auto"/>
+        <w:rPr>
+          <w:rFonts w:ascii="Times New Roman" w:eastAsiaTheme="majorEastAsia" w:hAnsi="Times New Roman" w:cs="Times New Roman" w:hint="eastAsia"/>
+          <w:bCs/>
+          <w:spacing w:val="5"/>
+          <w:w w:val="95"/>
+          <w:sz w:val="21"/>
+          <w:szCs w:val="21"/>
+        </w:rPr>
+      </w:pPr>
+    </w:p>
+    <w:p>
+      <w:pPr>
+        <w:spacing w:line="360" w:lineRule="auto"/>
+        <w:rPr>
+          <w:rFonts w:ascii="Times New Roman" w:eastAsiaTheme="majorEastAsia" w:hAnsi="Times New Roman" w:cs="Times New Roman"/>
           <w:b/>
+          <w:bCs/>
           <w:spacing w:val="5"/>
           <w:w w:val="95"/>
-          <w:sz w:val="21"/>
-          <w:szCs w:val="21"/>
-        </w:rPr>
-        <w:t>材料</w:t>
-      </w:r>
-      <w:r>
-        <w:rPr>
-          <w:rFonts w:ascii="Times New Roman" w:eastAsiaTheme="majorEastAsia" w:hAnsi="Times New Roman" w:cs="Times New Roman" w:hint="eastAsia"/>
-          <w:b/>
-          <w:spacing w:val="5"/>
-          <w:w w:val="95"/>
-          <w:sz w:val="21"/>
-          <w:szCs w:val="21"/>
-        </w:rPr>
-        <w:t>1</w:t>
-      </w:r>
-    </w:p>
-    <w:p>
-      <w:pPr>
-        <w:spacing w:line="360" w:lineRule="auto"/>
-        <w:rPr>
-          <w:rFonts w:ascii="Times New Roman" w:eastAsiaTheme="majorEastAsia" w:hAnsi="Times New Roman" w:cs="Times New Roman"/>
-          <w:spacing w:val="5"/>
-          <w:w w:val="95"/>
-          <w:sz w:val="21"/>
-          <w:szCs w:val="21"/>
-        </w:rPr>
-      </w:pPr>
-      <w:r>
-        <w:rPr>
-          <w:rFonts w:ascii="Times New Roman" w:eastAsiaTheme="majorEastAsia" w:hAnsi="Times New Roman" w:cs="Times New Roman"/>
-          <w:spacing w:val="5"/>
-          <w:w w:val="95"/>
-          <w:sz w:val="21"/>
-          <w:szCs w:val="21"/>
-        </w:rPr>
-        <w:t>Material-1-</w:t>
-      </w:r>
-      <w:r>
-        <w:rPr>
-          <w:rFonts w:ascii="Times New Roman" w:eastAsiaTheme="majorEastAsia" w:hAnsi="Times New Roman" w:cs="Times New Roman"/>
-          <w:spacing w:val="5"/>
-          <w:w w:val="95"/>
-          <w:sz w:val="21"/>
-          <w:szCs w:val="21"/>
-        </w:rPr>
-        <w:t>自我优先：</w:t>
-      </w:r>
-      <w:r>
-        <w:rPr>
-          <w:rFonts w:ascii="Times New Roman" w:hAnsi="Times New Roman" w:cs="Times New Roman" w:hint="eastAsia"/>
-        </w:rPr>
-        <w:t>wujiaqipsy.github.io/TaskRelevance/1_Study1_Task_Target/1_2_MaterialProc/1_2_1_Procedure/1_2_1_2_Pilot/material_1_self/</w:t>
-      </w:r>
-    </w:p>
-    <w:p>
-      <w:pPr>
-        <w:spacing w:line="360" w:lineRule="auto"/>
-        <w:rPr>
-          <w:rFonts w:ascii="Times New Roman" w:eastAsiaTheme="majorEastAsia" w:hAnsi="Times New Roman" w:cs="Times New Roman"/>
-          <w:spacing w:val="5"/>
-          <w:w w:val="95"/>
-          <w:sz w:val="21"/>
-          <w:szCs w:val="21"/>
-        </w:rPr>
-      </w:pPr>
-      <w:r>
-        <w:rPr>
-          <w:rFonts w:ascii="Times New Roman" w:eastAsiaTheme="majorEastAsia" w:hAnsi="Times New Roman" w:cs="Times New Roman"/>
-          <w:spacing w:val="5"/>
-          <w:w w:val="95"/>
-          <w:sz w:val="21"/>
-          <w:szCs w:val="21"/>
-        </w:rPr>
-        <w:t>Material-1-</w:t>
-      </w:r>
-      <w:r>
-        <w:rPr>
-          <w:rFonts w:ascii="Times New Roman" w:eastAsiaTheme="majorEastAsia" w:hAnsi="Times New Roman" w:cs="Times New Roman"/>
-          <w:spacing w:val="5"/>
-          <w:w w:val="95"/>
-          <w:sz w:val="21"/>
-          <w:szCs w:val="21"/>
-        </w:rPr>
-        <w:t>朋友优先：</w:t>
-      </w:r>
-      <w:r>
-        <w:rPr>
-          <w:rFonts w:ascii="Times New Roman" w:hAnsi="Times New Roman" w:cs="Times New Roman" w:hint="eastAsia"/>
-        </w:rPr>
-        <w:t>wujiaqipsy.github.io/TaskRelevance/1_Study1_Task_Target/1_2_MaterialProc/1_2_1_Procedure/1_2_1_2_Pilot/material_1_friend/</w:t>
-      </w:r>
-    </w:p>
-    <w:p>
-      <w:pPr>
-        <w:spacing w:line="360" w:lineRule="auto"/>
-        <w:rPr>
-          <w:rFonts w:ascii="Times New Roman" w:eastAsiaTheme="majorEastAsia" w:hAnsi="Times New Roman" w:cs="Times New Roman"/>
-          <w:spacing w:val="5"/>
-          <w:w w:val="95"/>
-          <w:sz w:val="21"/>
-          <w:szCs w:val="21"/>
-        </w:rPr>
-      </w:pPr>
-      <w:r>
-        <w:rPr>
-          <w:rFonts w:ascii="Times New Roman" w:eastAsiaTheme="majorEastAsia" w:hAnsi="Times New Roman" w:cs="Times New Roman"/>
-          <w:spacing w:val="5"/>
-          <w:w w:val="95"/>
-          <w:sz w:val="21"/>
-          <w:szCs w:val="21"/>
-        </w:rPr>
-        <w:t>Material-1-</w:t>
-      </w:r>
-      <w:r>
-        <w:rPr>
-          <w:rFonts w:ascii="Times New Roman" w:eastAsiaTheme="majorEastAsia" w:hAnsi="Times New Roman" w:cs="Times New Roman"/>
-          <w:spacing w:val="5"/>
-          <w:w w:val="95"/>
-          <w:sz w:val="21"/>
-          <w:szCs w:val="21"/>
-        </w:rPr>
-        <w:t>生人优先：</w:t>
-      </w:r>
-      <w:r>
-        <w:rPr>
-          <w:rFonts w:ascii="Times New Roman" w:hAnsi="Times New Roman" w:cs="Times New Roman" w:hint="eastAsia"/>
-        </w:rPr>
-        <w:t>wujiaqipsy.github.io/TaskRelevance/1_Study1_Task_Target/1_2_MaterialProc/1_2_1_Procedure/1_2_1_2_Pilot/material_1_stranger/</w:t>
-      </w:r>
-    </w:p>
-    <w:p>
-      <w:pPr>
-        <w:spacing w:line="360" w:lineRule="auto"/>
+          <w:sz w:val="15"/>
+          <w:szCs w:val="15"/>
+        </w:rPr>
+      </w:pPr>
+      <w:r>
         <w:rPr>
           <w:rFonts w:ascii="Times New Roman" w:eastAsiaTheme="majorEastAsia" w:hAnsi="Times New Roman" w:cs="Times New Roman" w:hint="eastAsia"/>
           <w:b/>
           <w:bCs/>
           <w:spacing w:val="5"/>
           <w:w w:val="95"/>
-          <w:sz w:val="21"/>
-          <w:szCs w:val="21"/>
-        </w:rPr>
-      </w:pPr>
+          <w:sz w:val="15"/>
+          <w:szCs w:val="15"/>
+        </w:rPr>
+        <w:t>预实验</w:t>
+      </w:r>
       <w:r>
         <w:rPr>
           <w:rFonts w:ascii="Times New Roman" w:eastAsiaTheme="majorEastAsia" w:hAnsi="Times New Roman" w:cs="Times New Roman" w:hint="eastAsia"/>
@@ -574,8 +636,8 @@
           <w:bCs/>
           <w:spacing w:val="5"/>
           <w:w w:val="95"/>
-          <w:sz w:val="21"/>
-          <w:szCs w:val="21"/>
+          <w:sz w:val="15"/>
+          <w:szCs w:val="15"/>
         </w:rPr>
         <w:t>材料</w:t>
       </w:r>
@@ -586,11 +648,23 @@
           <w:bCs/>
           <w:spacing w:val="5"/>
           <w:w w:val="95"/>
-          <w:sz w:val="21"/>
-          <w:szCs w:val="21"/>
+          <w:sz w:val="15"/>
+          <w:szCs w:val="15"/>
         </w:rPr>
         <w:t>2</w:t>
       </w:r>
+      <w:r>
+        <w:rPr>
+          <w:rFonts w:ascii="Times New Roman" w:eastAsiaTheme="majorEastAsia" w:hAnsi="Times New Roman" w:cs="Times New Roman" w:hint="eastAsia"/>
+          <w:b/>
+          <w:bCs/>
+          <w:spacing w:val="5"/>
+          <w:w w:val="95"/>
+          <w:sz w:val="15"/>
+          <w:szCs w:val="15"/>
+        </w:rPr>
+        <w:t>链接：</w:t>
+      </w:r>
     </w:p>
     <w:p>
       <w:pPr>
@@ -599,8 +673,8 @@
           <w:rFonts w:ascii="Times New Roman" w:eastAsiaTheme="majorEastAsia" w:hAnsi="Times New Roman" w:cs="Times New Roman"/>
           <w:spacing w:val="5"/>
           <w:w w:val="95"/>
-          <w:sz w:val="21"/>
-          <w:szCs w:val="21"/>
+          <w:sz w:val="15"/>
+          <w:szCs w:val="15"/>
         </w:rPr>
       </w:pPr>
       <w:r>
@@ -608,8 +682,8 @@
           <w:rFonts w:ascii="Times New Roman" w:eastAsiaTheme="majorEastAsia" w:hAnsi="Times New Roman" w:cs="Times New Roman"/>
           <w:spacing w:val="5"/>
           <w:w w:val="95"/>
-          <w:sz w:val="21"/>
-          <w:szCs w:val="21"/>
+          <w:sz w:val="15"/>
+          <w:szCs w:val="15"/>
         </w:rPr>
         <w:t>Material-</w:t>
       </w:r>
@@ -618,8 +692,8 @@
           <w:rFonts w:ascii="Times New Roman" w:eastAsiaTheme="majorEastAsia" w:hAnsi="Times New Roman" w:cs="Times New Roman" w:hint="eastAsia"/>
           <w:spacing w:val="5"/>
           <w:w w:val="95"/>
-          <w:sz w:val="21"/>
-          <w:szCs w:val="21"/>
+          <w:sz w:val="15"/>
+          <w:szCs w:val="15"/>
         </w:rPr>
         <w:t>2</w:t>
       </w:r>
@@ -628,8 +702,8 @@
           <w:rFonts w:ascii="Times New Roman" w:eastAsiaTheme="majorEastAsia" w:hAnsi="Times New Roman" w:cs="Times New Roman"/>
           <w:spacing w:val="5"/>
           <w:w w:val="95"/>
-          <w:sz w:val="21"/>
-          <w:szCs w:val="21"/>
+          <w:sz w:val="15"/>
+          <w:szCs w:val="15"/>
         </w:rPr>
         <w:t>-</w:t>
       </w:r>
@@ -638,14 +712,16 @@
           <w:rFonts w:ascii="Times New Roman" w:eastAsiaTheme="majorEastAsia" w:hAnsi="Times New Roman" w:cs="Times New Roman"/>
           <w:spacing w:val="5"/>
           <w:w w:val="95"/>
-          <w:sz w:val="21"/>
-          <w:szCs w:val="21"/>
+          <w:sz w:val="15"/>
+          <w:szCs w:val="15"/>
         </w:rPr>
         <w:t>自我优先：</w:t>
       </w:r>
       <w:r>
         <w:rPr>
           <w:rFonts w:ascii="Times New Roman" w:hAnsi="Times New Roman" w:cs="Times New Roman" w:hint="eastAsia"/>
+          <w:sz w:val="15"/>
+          <w:szCs w:val="15"/>
         </w:rPr>
         <w:t>wujiaqipsy.github.io/TaskRelevance/1_Study1_Task_Target/1_2_MaterialProc/1_2_1_Procedure/1_2_1_2_Pilot/material_2_self/</w:t>
       </w:r>
@@ -657,8 +733,8 @@
           <w:rFonts w:ascii="Times New Roman" w:eastAsiaTheme="majorEastAsia" w:hAnsi="Times New Roman" w:cs="Times New Roman"/>
           <w:spacing w:val="5"/>
           <w:w w:val="95"/>
-          <w:sz w:val="21"/>
-          <w:szCs w:val="21"/>
+          <w:sz w:val="15"/>
+          <w:szCs w:val="15"/>
         </w:rPr>
       </w:pPr>
       <w:r>
@@ -666,8 +742,8 @@
           <w:rFonts w:ascii="Times New Roman" w:eastAsiaTheme="majorEastAsia" w:hAnsi="Times New Roman" w:cs="Times New Roman"/>
           <w:spacing w:val="5"/>
           <w:w w:val="95"/>
-          <w:sz w:val="21"/>
-          <w:szCs w:val="21"/>
+          <w:sz w:val="15"/>
+          <w:szCs w:val="15"/>
         </w:rPr>
         <w:t>Material-</w:t>
       </w:r>
@@ -676,8 +752,8 @@
           <w:rFonts w:ascii="Times New Roman" w:eastAsiaTheme="majorEastAsia" w:hAnsi="Times New Roman" w:cs="Times New Roman" w:hint="eastAsia"/>
           <w:spacing w:val="5"/>
           <w:w w:val="95"/>
-          <w:sz w:val="21"/>
-          <w:szCs w:val="21"/>
+          <w:sz w:val="15"/>
+          <w:szCs w:val="15"/>
         </w:rPr>
         <w:t>2</w:t>
       </w:r>
@@ -686,8 +762,8 @@
           <w:rFonts w:ascii="Times New Roman" w:eastAsiaTheme="majorEastAsia" w:hAnsi="Times New Roman" w:cs="Times New Roman"/>
           <w:spacing w:val="5"/>
           <w:w w:val="95"/>
-          <w:sz w:val="21"/>
-          <w:szCs w:val="21"/>
+          <w:sz w:val="15"/>
+          <w:szCs w:val="15"/>
         </w:rPr>
         <w:t>-</w:t>
       </w:r>
@@ -696,14 +772,16 @@
           <w:rFonts w:ascii="Times New Roman" w:eastAsiaTheme="majorEastAsia" w:hAnsi="Times New Roman" w:cs="Times New Roman"/>
           <w:spacing w:val="5"/>
           <w:w w:val="95"/>
-          <w:sz w:val="21"/>
-          <w:szCs w:val="21"/>
+          <w:sz w:val="15"/>
+          <w:szCs w:val="15"/>
         </w:rPr>
         <w:t>朋友优先：</w:t>
       </w:r>
       <w:r>
         <w:rPr>
           <w:rFonts w:ascii="Times New Roman" w:hAnsi="Times New Roman" w:cs="Times New Roman" w:hint="eastAsia"/>
+          <w:sz w:val="15"/>
+          <w:szCs w:val="15"/>
         </w:rPr>
         <w:t>wujiaqipsy.github.io/TaskRelevance/1_Study1_Task_Target/1_2_MaterialProc/1_2_1_Procedure/1_2_1_2_Pilot/material_2_friend/</w:t>
       </w:r>
@@ -715,8 +793,8 @@
           <w:rFonts w:ascii="Times New Roman" w:eastAsiaTheme="majorEastAsia" w:hAnsi="Times New Roman" w:cs="Times New Roman"/>
           <w:spacing w:val="5"/>
           <w:w w:val="95"/>
-          <w:sz w:val="21"/>
-          <w:szCs w:val="21"/>
+          <w:sz w:val="15"/>
+          <w:szCs w:val="15"/>
         </w:rPr>
       </w:pPr>
       <w:r>
@@ -724,8 +802,8 @@
           <w:rFonts w:ascii="Times New Roman" w:eastAsiaTheme="majorEastAsia" w:hAnsi="Times New Roman" w:cs="Times New Roman"/>
           <w:spacing w:val="5"/>
           <w:w w:val="95"/>
-          <w:sz w:val="21"/>
-          <w:szCs w:val="21"/>
+          <w:sz w:val="15"/>
+          <w:szCs w:val="15"/>
         </w:rPr>
         <w:t>Material-</w:t>
       </w:r>
@@ -734,8 +812,8 @@
           <w:rFonts w:ascii="Times New Roman" w:eastAsiaTheme="majorEastAsia" w:hAnsi="Times New Roman" w:cs="Times New Roman" w:hint="eastAsia"/>
           <w:spacing w:val="5"/>
           <w:w w:val="95"/>
-          <w:sz w:val="21"/>
-          <w:szCs w:val="21"/>
+          <w:sz w:val="15"/>
+          <w:szCs w:val="15"/>
         </w:rPr>
         <w:t>2</w:t>
       </w:r>
@@ -744,8 +822,8 @@
           <w:rFonts w:ascii="Times New Roman" w:eastAsiaTheme="majorEastAsia" w:hAnsi="Times New Roman" w:cs="Times New Roman"/>
           <w:spacing w:val="5"/>
           <w:w w:val="95"/>
-          <w:sz w:val="21"/>
-          <w:szCs w:val="21"/>
+          <w:sz w:val="15"/>
+          <w:szCs w:val="15"/>
         </w:rPr>
         <w:t>-</w:t>
       </w:r>
@@ -754,14 +832,16 @@
           <w:rFonts w:ascii="Times New Roman" w:eastAsiaTheme="majorEastAsia" w:hAnsi="Times New Roman" w:cs="Times New Roman"/>
           <w:spacing w:val="5"/>
           <w:w w:val="95"/>
-          <w:sz w:val="21"/>
-          <w:szCs w:val="21"/>
+          <w:sz w:val="15"/>
+          <w:szCs w:val="15"/>
         </w:rPr>
         <w:t>生人优先：</w:t>
       </w:r>
       <w:r>
         <w:rPr>
           <w:rFonts w:ascii="Times New Roman" w:hAnsi="Times New Roman" w:cs="Times New Roman" w:hint="eastAsia"/>
+          <w:sz w:val="15"/>
+          <w:szCs w:val="15"/>
         </w:rPr>
         <w:t>wujiaqipsy.github.io/TaskRelevance/1_Study1_Task_Target/1_2_MaterialProc/1_2_1_Procedure/1_2_1_2_Pilot/material_2_stranger/</w:t>
       </w:r>
@@ -770,7 +850,7 @@
       <w:pPr>
         <w:spacing w:line="360" w:lineRule="auto"/>
         <w:rPr>
-          <w:rFonts w:ascii="Times New Roman" w:eastAsiaTheme="majorEastAsia" w:hAnsi="Times New Roman" w:cs="Times New Roman" w:hint="eastAsia"/>
+          <w:rFonts w:ascii="Times New Roman" w:eastAsiaTheme="majorEastAsia" w:hAnsi="Times New Roman" w:cs="Times New Roman"/>
           <w:spacing w:val="5"/>
           <w:w w:val="95"/>
           <w:sz w:val="21"/>
@@ -816,25 +896,14 @@
           <w:szCs w:val="21"/>
         </w:rPr>
       </w:pPr>
-      <w:proofErr w:type="gramStart"/>
-      <w:r>
-        <w:rPr>
-          <w:rFonts w:ascii="Times New Roman" w:eastAsiaTheme="majorEastAsia" w:hAnsi="Times New Roman" w:cs="Times New Roman"/>
-          <w:spacing w:val="-1"/>
-          <w:sz w:val="21"/>
-          <w:szCs w:val="21"/>
-        </w:rPr>
-        <w:t>在微信对话框</w:t>
-      </w:r>
-      <w:proofErr w:type="gramEnd"/>
-      <w:r>
-        <w:rPr>
-          <w:rFonts w:ascii="Times New Roman" w:eastAsiaTheme="majorEastAsia" w:hAnsi="Times New Roman" w:cs="Times New Roman"/>
-          <w:spacing w:val="-1"/>
-          <w:sz w:val="21"/>
-          <w:szCs w:val="21"/>
-        </w:rPr>
-        <w:t>向被试发送</w:t>
+      <w:r>
+        <w:rPr>
+          <w:rFonts w:ascii="Times New Roman" w:eastAsiaTheme="majorEastAsia" w:hAnsi="Times New Roman" w:cs="Times New Roman"/>
+          <w:spacing w:val="-1"/>
+          <w:sz w:val="21"/>
+          <w:szCs w:val="21"/>
+        </w:rPr>
+        <w:t>在微信对话框向被试发送</w:t>
       </w:r>
       <w:r>
         <w:rPr>
@@ -1191,7 +1260,6 @@
           <w:sz w:val="21"/>
           <w:szCs w:val="21"/>
         </w:rPr>
-        <w:lastRenderedPageBreak/>
         <w:t>a:00~b:00AM</w:t>
       </w:r>
       <w:r>
@@ -1291,29 +1359,7 @@
           <w:sz w:val="21"/>
           <w:szCs w:val="21"/>
         </w:rPr>
-        <w:t>（具体实验时间）前会给您</w:t>
-      </w:r>
-      <w:proofErr w:type="gramStart"/>
-      <w:r>
-        <w:rPr>
-          <w:rFonts w:ascii="Times New Roman" w:eastAsiaTheme="majorEastAsia" w:hAnsi="Times New Roman" w:cs="Times New Roman"/>
-          <w:color w:val="6CAA44"/>
-          <w:spacing w:val="-1"/>
-          <w:sz w:val="21"/>
-          <w:szCs w:val="21"/>
-        </w:rPr>
-        <w:t>发送腾讯会议</w:t>
-      </w:r>
-      <w:proofErr w:type="gramEnd"/>
-      <w:r>
-        <w:rPr>
-          <w:rFonts w:ascii="Times New Roman" w:eastAsiaTheme="majorEastAsia" w:hAnsi="Times New Roman" w:cs="Times New Roman"/>
-          <w:color w:val="6CAA44"/>
-          <w:spacing w:val="-1"/>
-          <w:sz w:val="21"/>
-          <w:szCs w:val="21"/>
-        </w:rPr>
-        <w:t>的链接，您按时进入会议即可</w:t>
+        <w:t>（具体实验时间）前会给您发送腾讯会议的链接，您按时进入会议即可</w:t>
       </w:r>
     </w:p>
     <w:p>
@@ -1512,29 +1558,7 @@
           <w:sz w:val="21"/>
           <w:szCs w:val="21"/>
         </w:rPr>
-        <w:t>您好，在实验前我们需要知道一些</w:t>
-      </w:r>
-      <w:proofErr w:type="gramStart"/>
-      <w:r>
-        <w:rPr>
-          <w:rFonts w:ascii="Times New Roman" w:eastAsiaTheme="majorEastAsia" w:hAnsi="Times New Roman" w:cs="Times New Roman"/>
-          <w:color w:val="6CAA44"/>
-          <w:spacing w:val="-1"/>
-          <w:sz w:val="21"/>
-          <w:szCs w:val="21"/>
-        </w:rPr>
-        <w:t>关于您拟用于</w:t>
-      </w:r>
-      <w:proofErr w:type="gramEnd"/>
-      <w:r>
-        <w:rPr>
-          <w:rFonts w:ascii="Times New Roman" w:eastAsiaTheme="majorEastAsia" w:hAnsi="Times New Roman" w:cs="Times New Roman"/>
-          <w:color w:val="6CAA44"/>
-          <w:spacing w:val="-1"/>
-          <w:sz w:val="21"/>
-          <w:szCs w:val="21"/>
-        </w:rPr>
-        <w:t>参与本实验的电脑的信息，可能需要您查看一</w:t>
+        <w:t>您好，在实验前我们需要知道一些关于您拟用于参与本实验的电脑的信息，可能需要您查看一</w:t>
       </w:r>
       <w:r>
         <w:rPr>
@@ -2113,23 +2137,13 @@
         </w:rPr>
         <w:t>分钟，</w:t>
       </w:r>
-      <w:proofErr w:type="gramStart"/>
-      <w:r>
-        <w:rPr>
-          <w:rFonts w:ascii="Times New Roman" w:eastAsiaTheme="majorEastAsia" w:hAnsi="Times New Roman" w:cs="Times New Roman"/>
-          <w:sz w:val="21"/>
-          <w:szCs w:val="21"/>
-        </w:rPr>
-        <w:t>在腾讯会议</w:t>
-      </w:r>
-      <w:proofErr w:type="gramEnd"/>
-      <w:r>
-        <w:rPr>
-          <w:rFonts w:ascii="Times New Roman" w:eastAsiaTheme="majorEastAsia" w:hAnsi="Times New Roman" w:cs="Times New Roman"/>
-          <w:sz w:val="21"/>
-          <w:szCs w:val="21"/>
-        </w:rPr>
-        <w:t>等待被试。</w:t>
+      <w:r>
+        <w:rPr>
+          <w:rFonts w:ascii="Times New Roman" w:eastAsiaTheme="majorEastAsia" w:hAnsi="Times New Roman" w:cs="Times New Roman"/>
+          <w:sz w:val="21"/>
+          <w:szCs w:val="21"/>
+        </w:rPr>
+        <w:t>在腾讯会议等待被试。</w:t>
       </w:r>
     </w:p>
     <w:p>
@@ -2183,25 +2197,14 @@
         </w:rPr>
         <w:t>出</w:t>
       </w:r>
-      <w:proofErr w:type="gramStart"/>
-      <w:r>
-        <w:rPr>
-          <w:rFonts w:ascii="Times New Roman" w:eastAsiaTheme="majorEastAsia" w:hAnsi="Times New Roman" w:cs="Times New Roman"/>
-          <w:color w:val="6CAA44"/>
-          <w:sz w:val="21"/>
-          <w:szCs w:val="21"/>
-        </w:rPr>
-        <w:t>您电脑</w:t>
-      </w:r>
-      <w:proofErr w:type="gramEnd"/>
-      <w:r>
-        <w:rPr>
-          <w:rFonts w:ascii="Times New Roman" w:eastAsiaTheme="majorEastAsia" w:hAnsi="Times New Roman" w:cs="Times New Roman"/>
-          <w:color w:val="6CAA44"/>
-          <w:sz w:val="21"/>
-          <w:szCs w:val="21"/>
-        </w:rPr>
-        <w:t>上</w:t>
+      <w:r>
+        <w:rPr>
+          <w:rFonts w:ascii="Times New Roman" w:eastAsiaTheme="majorEastAsia" w:hAnsi="Times New Roman" w:cs="Times New Roman"/>
+          <w:color w:val="6CAA44"/>
+          <w:sz w:val="21"/>
+          <w:szCs w:val="21"/>
+        </w:rPr>
+        <w:t>您电脑上</w:t>
       </w:r>
       <w:r>
         <w:rPr>
@@ -2238,7 +2241,25 @@
           <w:sz w:val="21"/>
           <w:szCs w:val="21"/>
         </w:rPr>
-        <w:t>：请您首先打开屏幕共享，需要共享整个电脑屏幕。</w:t>
+        <w:t>：请您首先打开屏幕共享，需要共享</w:t>
+      </w:r>
+      <w:r>
+        <w:rPr>
+          <w:rFonts w:ascii="Times New Roman" w:eastAsiaTheme="majorEastAsia" w:hAnsi="Times New Roman" w:cs="Times New Roman" w:hint="eastAsia"/>
+          <w:color w:val="6CAA44"/>
+          <w:sz w:val="21"/>
+          <w:szCs w:val="21"/>
+        </w:rPr>
+        <w:t>所有</w:t>
+      </w:r>
+      <w:r>
+        <w:rPr>
+          <w:rFonts w:ascii="Times New Roman" w:eastAsiaTheme="majorEastAsia" w:hAnsi="Times New Roman" w:cs="Times New Roman"/>
+          <w:color w:val="6CAA44"/>
+          <w:sz w:val="21"/>
+          <w:szCs w:val="21"/>
+        </w:rPr>
+        <w:t>电脑屏幕。</w:t>
       </w:r>
       <w:r>
         <w:rPr>
@@ -2274,29 +2295,7 @@
           <w:sz w:val="21"/>
           <w:szCs w:val="21"/>
         </w:rPr>
-        <w:t>现在我将</w:t>
-      </w:r>
-      <w:proofErr w:type="gramStart"/>
-      <w:r>
-        <w:rPr>
-          <w:rFonts w:ascii="Times New Roman" w:eastAsiaTheme="majorEastAsia" w:hAnsi="Times New Roman" w:cs="Times New Roman"/>
-          <w:color w:val="6CAA44"/>
-          <w:spacing w:val="-1"/>
-          <w:sz w:val="21"/>
-          <w:szCs w:val="21"/>
-        </w:rPr>
-        <w:t>在腾讯会议</w:t>
-      </w:r>
-      <w:proofErr w:type="gramEnd"/>
-      <w:r>
-        <w:rPr>
-          <w:rFonts w:ascii="Times New Roman" w:eastAsiaTheme="majorEastAsia" w:hAnsi="Times New Roman" w:cs="Times New Roman"/>
-          <w:color w:val="6CAA44"/>
-          <w:spacing w:val="-1"/>
-          <w:sz w:val="21"/>
-          <w:szCs w:val="21"/>
-        </w:rPr>
-        <w:t>对话框中给您发送被试编号和实验链接，</w:t>
+        <w:t>现在我将在腾讯会议对话框中给您发送被试编号和实验链接，</w:t>
       </w:r>
       <w:r>
         <w:rPr>
@@ -2340,27 +2339,7 @@
           <w:sz w:val="21"/>
           <w:szCs w:val="21"/>
         </w:rPr>
-        <w:t>请</w:t>
-      </w:r>
-      <w:proofErr w:type="gramStart"/>
-      <w:r>
-        <w:rPr>
-          <w:rFonts w:ascii="Times New Roman" w:eastAsiaTheme="majorEastAsia" w:hAnsi="Times New Roman" w:cs="Times New Roman"/>
-          <w:color w:val="6CAA44"/>
-          <w:sz w:val="21"/>
-          <w:szCs w:val="21"/>
-        </w:rPr>
-        <w:t>您调整</w:t>
-      </w:r>
-      <w:proofErr w:type="gramEnd"/>
-      <w:r>
-        <w:rPr>
-          <w:rFonts w:ascii="Times New Roman" w:eastAsiaTheme="majorEastAsia" w:hAnsi="Times New Roman" w:cs="Times New Roman"/>
-          <w:color w:val="6CAA44"/>
-          <w:sz w:val="21"/>
-          <w:szCs w:val="21"/>
-        </w:rPr>
-        <w:t>姿势</w:t>
+        <w:t>请您调整姿势</w:t>
       </w:r>
       <w:r>
         <w:rPr>
@@ -2458,6 +2437,15 @@
           <w:szCs w:val="21"/>
         </w:rPr>
         <w:t>好碰到电脑屏幕。</w:t>
+      </w:r>
+      <w:r>
+        <w:rPr>
+          <w:rFonts w:ascii="Times New Roman" w:eastAsiaTheme="majorEastAsia" w:hAnsi="Times New Roman" w:cs="Times New Roman" w:hint="eastAsia"/>
+          <w:color w:val="6CAA44"/>
+          <w:sz w:val="21"/>
+          <w:szCs w:val="21"/>
+        </w:rPr>
+        <w:t>实验过程中请一直保持该距离。</w:t>
       </w:r>
       <w:r>
         <w:rPr>
@@ -2589,7 +2577,6 @@
         </w:rPr>
         <w:t>组成。</w:t>
       </w:r>
-      <w:proofErr w:type="gramStart"/>
       <w:r>
         <w:rPr>
           <w:rFonts w:ascii="Times New Roman" w:eastAsiaTheme="majorEastAsia" w:hAnsi="Times New Roman" w:cs="Times New Roman"/>
@@ -2610,19 +2597,7 @@
           <w:sz w:val="21"/>
           <w:szCs w:val="21"/>
         </w:rPr>
-        <w:t>总</w:t>
-      </w:r>
-      <w:proofErr w:type="gramEnd"/>
-      <w:r>
-        <w:rPr>
-          <w:rFonts w:ascii="Times New Roman" w:eastAsiaTheme="majorEastAsia" w:hAnsi="Times New Roman" w:cs="Times New Roman"/>
-          <w:color w:val="6CAA44"/>
-          <w:spacing w:val="4"/>
-          <w:w w:val="95"/>
-          <w:sz w:val="21"/>
-          <w:szCs w:val="21"/>
-        </w:rPr>
-        <w:t>时长</w:t>
+        <w:t>总时长</w:t>
       </w:r>
       <w:r>
         <w:rPr>
@@ -2816,27 +2791,7 @@
           <w:sz w:val="21"/>
           <w:szCs w:val="21"/>
         </w:rPr>
-        <w:t>照屏幕上的指导进行操作或观看指导视频进行操作，主</w:t>
-      </w:r>
-      <w:proofErr w:type="gramStart"/>
-      <w:r>
-        <w:rPr>
-          <w:rFonts w:ascii="Times New Roman" w:eastAsiaTheme="majorEastAsia" w:hAnsi="Times New Roman" w:cs="Times New Roman"/>
-          <w:spacing w:val="-1"/>
-          <w:sz w:val="21"/>
-          <w:szCs w:val="21"/>
-        </w:rPr>
-        <w:t>试需要</w:t>
-      </w:r>
-      <w:proofErr w:type="gramEnd"/>
-      <w:r>
-        <w:rPr>
-          <w:rFonts w:ascii="Times New Roman" w:eastAsiaTheme="majorEastAsia" w:hAnsi="Times New Roman" w:cs="Times New Roman"/>
-          <w:spacing w:val="-1"/>
-          <w:sz w:val="21"/>
-          <w:szCs w:val="21"/>
-        </w:rPr>
-        <w:t>观察被试在银行卡和小球运动部</w:t>
+        <w:t>照屏幕上的指导进行操作或观看指导视频进行操作，主试需要观察被试在银行卡和小球运动部</w:t>
       </w:r>
       <w:r>
         <w:rPr>
@@ -2929,23 +2884,13 @@
         </w:rPr>
         <w:t>出</w:t>
       </w:r>
-      <w:proofErr w:type="gramStart"/>
-      <w:r>
-        <w:rPr>
-          <w:rFonts w:ascii="Times New Roman" w:eastAsiaTheme="majorEastAsia" w:hAnsi="Times New Roman" w:cs="Times New Roman"/>
-          <w:sz w:val="21"/>
-          <w:szCs w:val="21"/>
-        </w:rPr>
-        <w:t>来距离</w:t>
-      </w:r>
-      <w:proofErr w:type="gramEnd"/>
-      <w:r>
-        <w:rPr>
-          <w:rFonts w:ascii="Times New Roman" w:eastAsiaTheme="majorEastAsia" w:hAnsi="Times New Roman" w:cs="Times New Roman"/>
-          <w:sz w:val="21"/>
-          <w:szCs w:val="21"/>
-        </w:rPr>
-        <w:t>失真，可以给被试强调左眼视线专注于黑色方块，指导被试测</w:t>
+      <w:r>
+        <w:rPr>
+          <w:rFonts w:ascii="Times New Roman" w:eastAsiaTheme="majorEastAsia" w:hAnsi="Times New Roman" w:cs="Times New Roman"/>
+          <w:sz w:val="21"/>
+          <w:szCs w:val="21"/>
+        </w:rPr>
+        <w:t>来距离失真，可以给被试强调左眼视线专注于黑色方块，指导被试测</w:t>
       </w:r>
       <w:r>
         <w:rPr>
@@ -3233,25 +3178,7 @@
           <w:sz w:val="21"/>
           <w:szCs w:val="21"/>
         </w:rPr>
-        <w:t>被试需要在最后按任意键下载实验数据，此时主</w:t>
-      </w:r>
-      <w:proofErr w:type="gramStart"/>
-      <w:r>
-        <w:rPr>
-          <w:rFonts w:ascii="Times New Roman" w:eastAsiaTheme="majorEastAsia" w:hAnsi="Times New Roman" w:cs="Times New Roman"/>
-          <w:sz w:val="21"/>
-          <w:szCs w:val="21"/>
-        </w:rPr>
-        <w:t>试需要及时开麦</w:t>
-      </w:r>
-      <w:proofErr w:type="gramEnd"/>
-      <w:r>
-        <w:rPr>
-          <w:rFonts w:ascii="Times New Roman" w:eastAsiaTheme="majorEastAsia" w:hAnsi="Times New Roman" w:cs="Times New Roman"/>
-          <w:sz w:val="21"/>
-          <w:szCs w:val="21"/>
-        </w:rPr>
-        <w:t>说：</w:t>
+        <w:t>被试需要在最后按任意键下载实验数据，此时主试需要及时开麦说：</w:t>
       </w:r>
       <w:r>
         <w:rPr>
@@ -3270,29 +3197,7 @@
           <w:sz w:val="21"/>
           <w:szCs w:val="21"/>
         </w:rPr>
-        <w:t>据，下载成功后不需要打开这个文件，请直接</w:t>
-      </w:r>
-      <w:proofErr w:type="gramStart"/>
-      <w:r>
-        <w:rPr>
-          <w:rFonts w:ascii="Times New Roman" w:eastAsiaTheme="majorEastAsia" w:hAnsi="Times New Roman" w:cs="Times New Roman"/>
-          <w:color w:val="6CAA44"/>
-          <w:spacing w:val="-1"/>
-          <w:sz w:val="21"/>
-          <w:szCs w:val="21"/>
-        </w:rPr>
-        <w:t>通过微信发送</w:t>
-      </w:r>
-      <w:proofErr w:type="gramEnd"/>
-      <w:r>
-        <w:rPr>
-          <w:rFonts w:ascii="Times New Roman" w:eastAsiaTheme="majorEastAsia" w:hAnsi="Times New Roman" w:cs="Times New Roman"/>
-          <w:color w:val="6CAA44"/>
-          <w:spacing w:val="-1"/>
-          <w:sz w:val="21"/>
-          <w:szCs w:val="21"/>
-        </w:rPr>
-        <w:t>给我。</w:t>
+        <w:t>据，下载成功后不需要打开这个文件，请直接通过微信发送给我。</w:t>
       </w:r>
       <w:r>
         <w:rPr>
@@ -3338,27 +3243,7 @@
           <w:sz w:val="21"/>
           <w:szCs w:val="21"/>
         </w:rPr>
-        <w:t>实验程序了。在最后我们需要</w:t>
-      </w:r>
-      <w:proofErr w:type="gramStart"/>
-      <w:r>
-        <w:rPr>
-          <w:rFonts w:ascii="Times New Roman" w:eastAsiaTheme="majorEastAsia" w:hAnsi="Times New Roman" w:cs="Times New Roman"/>
-          <w:color w:val="6CAA44"/>
-          <w:sz w:val="21"/>
-          <w:szCs w:val="21"/>
-        </w:rPr>
-        <w:t>询问您</w:t>
-      </w:r>
-      <w:proofErr w:type="gramEnd"/>
-      <w:r>
-        <w:rPr>
-          <w:rFonts w:ascii="Times New Roman" w:eastAsiaTheme="majorEastAsia" w:hAnsi="Times New Roman" w:cs="Times New Roman"/>
-          <w:color w:val="6CAA44"/>
-          <w:sz w:val="21"/>
-          <w:szCs w:val="21"/>
-        </w:rPr>
-        <w:t>两个问题：</w:t>
+        <w:t>实验程序了。在最后我们需要询问您两个问题：</w:t>
       </w:r>
     </w:p>
     <w:p>
@@ -3428,6 +3313,7 @@
           <w:sz w:val="21"/>
           <w:szCs w:val="21"/>
         </w:rPr>
+        <w:lastRenderedPageBreak/>
         <w:t>听完被试回答并记录后说：</w:t>
       </w:r>
       <w:r>
@@ -3460,33 +3346,12 @@
       </w:r>
       <w:r>
         <w:rPr>
-          <w:rFonts w:ascii="Times New Roman" w:eastAsiaTheme="majorEastAsia" w:hAnsi="Times New Roman" w:cs="Times New Roman"/>
-          <w:color w:val="6CAA44"/>
-          <w:sz w:val="21"/>
-          <w:szCs w:val="21"/>
-        </w:rPr>
-        <w:lastRenderedPageBreak/>
-        <w:t>您将</w:t>
-      </w:r>
-      <w:proofErr w:type="gramStart"/>
-      <w:r>
-        <w:rPr>
-          <w:rFonts w:ascii="Times New Roman" w:eastAsiaTheme="majorEastAsia" w:hAnsi="Times New Roman" w:cs="Times New Roman"/>
-          <w:color w:val="6CAA44"/>
-          <w:sz w:val="21"/>
-          <w:szCs w:val="21"/>
-        </w:rPr>
-        <w:t>在脑岛平台</w:t>
-      </w:r>
-      <w:proofErr w:type="gramEnd"/>
-      <w:r>
-        <w:rPr>
-          <w:rFonts w:ascii="Times New Roman" w:eastAsiaTheme="majorEastAsia" w:hAnsi="Times New Roman" w:cs="Times New Roman"/>
-          <w:color w:val="6CAA44"/>
-          <w:sz w:val="21"/>
-          <w:szCs w:val="21"/>
-        </w:rPr>
-        <w:t>收到被试费用</w:t>
+          <w:rFonts w:ascii="Times New Roman" w:eastAsiaTheme="majorEastAsia" w:hAnsi="Times New Roman" w:cs="Times New Roman" w:hint="eastAsia"/>
+          <w:color w:val="6CAA44"/>
+          <w:sz w:val="21"/>
+          <w:szCs w:val="21"/>
+        </w:rPr>
+        <w:t>我们将通过微信转账的方式将被试费发与您</w:t>
       </w:r>
       <w:r>
         <w:rPr>
@@ -3536,18 +3401,16 @@
           <w:szCs w:val="21"/>
           <w:shd w:val="clear" w:color="auto" w:fill="D9D9D9"/>
         </w:rPr>
-        <w:t>主试在实验过程中，最好也在安静的环境。被试做实验期间，主试记得</w:t>
-      </w:r>
-      <w:proofErr w:type="gramStart"/>
-      <w:r>
-        <w:rPr>
-          <w:rFonts w:ascii="Times New Roman" w:eastAsiaTheme="majorEastAsia" w:hAnsi="Times New Roman" w:cs="Times New Roman"/>
-          <w:spacing w:val="-3"/>
+        <w:t>主试在实验过程中，最好也在安静的环境。被试做实验期间，主试记得闭麦</w:t>
+      </w:r>
+      <w:r>
+        <w:rPr>
+          <w:rFonts w:ascii="Times New Roman" w:eastAsiaTheme="majorEastAsia" w:hAnsi="Times New Roman" w:cs="Times New Roman"/>
           <w:sz w:val="21"/>
           <w:szCs w:val="21"/>
           <w:shd w:val="clear" w:color="auto" w:fill="D9D9D9"/>
         </w:rPr>
-        <w:t>闭麦</w:t>
+        <w:t>(</w:t>
       </w:r>
       <w:r>
         <w:rPr>
@@ -3556,29 +3419,8 @@
           <w:szCs w:val="21"/>
           <w:shd w:val="clear" w:color="auto" w:fill="D9D9D9"/>
         </w:rPr>
-        <w:t>(</w:t>
-      </w:r>
-      <w:proofErr w:type="gramEnd"/>
-      <w:r>
-        <w:rPr>
-          <w:rFonts w:ascii="Times New Roman" w:eastAsiaTheme="majorEastAsia" w:hAnsi="Times New Roman" w:cs="Times New Roman"/>
-          <w:sz w:val="21"/>
-          <w:szCs w:val="21"/>
-          <w:shd w:val="clear" w:color="auto" w:fill="D9D9D9"/>
-        </w:rPr>
-        <w:t>在最后保存数据时主试</w:t>
-      </w:r>
-      <w:proofErr w:type="gramStart"/>
-      <w:r>
-        <w:rPr>
-          <w:rFonts w:ascii="Times New Roman" w:eastAsiaTheme="majorEastAsia" w:hAnsi="Times New Roman" w:cs="Times New Roman"/>
-          <w:sz w:val="21"/>
-          <w:szCs w:val="21"/>
-          <w:shd w:val="clear" w:color="auto" w:fill="D9D9D9"/>
-        </w:rPr>
-        <w:t>记得开麦</w:t>
-      </w:r>
-      <w:proofErr w:type="gramEnd"/>
+        <w:t>在最后保存数据时主试记得开麦</w:t>
+      </w:r>
       <w:r>
         <w:rPr>
           <w:rFonts w:ascii="Times New Roman" w:eastAsiaTheme="majorEastAsia" w:hAnsi="Times New Roman" w:cs="Times New Roman"/>
@@ -3653,25 +3495,14 @@
         </w:rPr>
         <w:t>发送实验数据。</w:t>
       </w:r>
-      <w:proofErr w:type="gramStart"/>
-      <w:r>
-        <w:rPr>
-          <w:rFonts w:ascii="Times New Roman" w:eastAsiaTheme="majorEastAsia" w:hAnsi="Times New Roman" w:cs="Times New Roman"/>
-          <w:spacing w:val="-1"/>
-          <w:sz w:val="21"/>
-          <w:szCs w:val="21"/>
-        </w:rPr>
-        <w:t>通过微信转账</w:t>
-      </w:r>
-      <w:proofErr w:type="gramEnd"/>
-      <w:r>
-        <w:rPr>
-          <w:rFonts w:ascii="Times New Roman" w:eastAsiaTheme="majorEastAsia" w:hAnsi="Times New Roman" w:cs="Times New Roman"/>
-          <w:spacing w:val="-1"/>
-          <w:sz w:val="21"/>
-          <w:szCs w:val="21"/>
-        </w:rPr>
-        <w:t>给</w:t>
+      <w:r>
+        <w:rPr>
+          <w:rFonts w:ascii="Times New Roman" w:eastAsiaTheme="majorEastAsia" w:hAnsi="Times New Roman" w:cs="Times New Roman"/>
+          <w:spacing w:val="-1"/>
+          <w:sz w:val="21"/>
+          <w:szCs w:val="21"/>
+        </w:rPr>
+        <w:t>通过微信转账给</w:t>
       </w:r>
       <w:r>
         <w:rPr>
@@ -3845,19 +3676,8 @@
           <w:sz w:val="21"/>
           <w:szCs w:val="21"/>
         </w:rPr>
-        <w:t>那一列。如果比较紧急，</w:t>
-      </w:r>
-      <w:proofErr w:type="gramStart"/>
-      <w:r>
-        <w:rPr>
-          <w:rFonts w:ascii="Times New Roman" w:eastAsiaTheme="majorEastAsia" w:hAnsi="Times New Roman" w:cs="Times New Roman"/>
-          <w:spacing w:val="-1"/>
-          <w:sz w:val="21"/>
-          <w:szCs w:val="21"/>
-        </w:rPr>
-        <w:t>微信告诉</w:t>
-      </w:r>
-      <w:proofErr w:type="gramEnd"/>
+        <w:t>那一列。如果比较紧急，微信告诉</w:t>
+      </w:r>
       <w:r>
         <w:rPr>
           <w:rFonts w:ascii="Times New Roman" w:eastAsiaTheme="majorEastAsia" w:hAnsi="Times New Roman" w:cs="Times New Roman"/>

</xml_diff>